<commit_message>
for panel meeting June 13
</commit_message>
<xml_diff>
--- a/_site/ps/coup_leader_survival.docx
+++ b/_site/ps/coup_leader_survival.docx
@@ -7,7 +7,19 @@
         <w:pStyle w:val="Title"/>
       </w:pPr>
       <w:r>
-        <w:t xml:space="preserve">Irregular</w:t>
+        <w:t xml:space="preserve">Power</w:t>
+      </w:r>
+      <w:r>
+        <w:t xml:space="preserve"> </w:t>
+      </w:r>
+      <w:r>
+        <w:t xml:space="preserve">Acquisition</w:t>
+      </w:r>
+      <w:r>
+        <w:t xml:space="preserve"> </w:t>
+      </w:r>
+      <w:r>
+        <w:t xml:space="preserve">and</w:t>
       </w:r>
       <w:r>
         <w:t xml:space="preserve"> </w:t>
@@ -19,7 +31,37 @@
         <w:t xml:space="preserve"> </w:t>
       </w:r>
       <w:r>
-        <w:t xml:space="preserve">Transitions</w:t>
+        <w:t xml:space="preserve">Survival:</w:t>
+      </w:r>
+      <w:r>
+        <w:t xml:space="preserve"> </w:t>
+      </w:r>
+      <w:r>
+        <w:t xml:space="preserve">A</w:t>
+      </w:r>
+      <w:r>
+        <w:t xml:space="preserve"> </w:t>
+      </w:r>
+      <w:r>
+        <w:t xml:space="preserve">Comparative</w:t>
+      </w:r>
+      <w:r>
+        <w:t xml:space="preserve"> </w:t>
+      </w:r>
+      <w:r>
+        <w:t xml:space="preserve">Analysis</w:t>
+      </w:r>
+      <w:r>
+        <w:t xml:space="preserve"> </w:t>
+      </w:r>
+      <w:r>
+        <w:t xml:space="preserve">of</w:t>
+      </w:r>
+      <w:r>
+        <w:t xml:space="preserve"> </w:t>
+      </w:r>
+      <w:r>
+        <w:t xml:space="preserve">Coup-Entry</w:t>
       </w:r>
       <w:r>
         <w:t xml:space="preserve"> </w:t>
@@ -31,25 +73,81 @@
         <w:t xml:space="preserve"> </w:t>
       </w:r>
       <w:r>
-        <w:t xml:space="preserve">Political</w:t>
-      </w:r>
-      <w:r>
-        <w:t xml:space="preserve"> </w:t>
-      </w:r>
-      <w:r>
-        <w:t xml:space="preserve">Survival:</w:t>
-      </w:r>
-      <w:r>
-        <w:t xml:space="preserve"> </w:t>
-      </w:r>
-      <w:r>
-        <w:t xml:space="preserve">An</w:t>
-      </w:r>
-      <w:r>
-        <w:t xml:space="preserve"> </w:t>
-      </w:r>
-      <w:r>
-        <w:t xml:space="preserve">Analysis</w:t>
+        <w:t xml:space="preserve">Autocoup</w:t>
+      </w:r>
+      <w:r>
+        <w:t xml:space="preserve"> </w:t>
+      </w:r>
+      <w:r>
+        <w:t xml:space="preserve">Leaders</w:t>
+      </w:r>
+    </w:p>
+    <w:p>
+      <w:pPr>
+        <w:pStyle w:val="Author"/>
+      </w:pPr>
+      <w:r>
+        <w:t xml:space="preserve">Zhu</w:t>
+      </w:r>
+      <w:r>
+        <w:t xml:space="preserve"> </w:t>
+      </w:r>
+      <w:r>
+        <w:t xml:space="preserve">Qi</w:t>
+      </w:r>
+    </w:p>
+    <w:p>
+      <w:pPr>
+        <w:pStyle w:val="Date"/>
+      </w:pPr>
+      <w:r>
+        <w:t xml:space="preserve">2024-06-10</w:t>
+      </w:r>
+    </w:p>
+    <w:p>
+      <w:pPr>
+        <w:pStyle w:val="AbstractTitle"/>
+      </w:pPr>
+      <w:r>
+        <w:t xml:space="preserve">Abstract</w:t>
+      </w:r>
+    </w:p>
+    <w:p>
+      <w:pPr>
+        <w:pStyle w:val="Abstract"/>
+      </w:pPr>
+      <w:r>
+        <w:t xml:space="preserve">This</w:t>
+      </w:r>
+      <w:r>
+        <w:t xml:space="preserve"> </w:t>
+      </w:r>
+      <w:r>
+        <w:t xml:space="preserve">study</w:t>
+      </w:r>
+      <w:r>
+        <w:t xml:space="preserve"> </w:t>
+      </w:r>
+      <w:r>
+        <w:t xml:space="preserve">examines</w:t>
+      </w:r>
+      <w:r>
+        <w:t xml:space="preserve"> </w:t>
+      </w:r>
+      <w:r>
+        <w:t xml:space="preserve">how</w:t>
+      </w:r>
+      <w:r>
+        <w:t xml:space="preserve"> </w:t>
+      </w:r>
+      <w:r>
+        <w:t xml:space="preserve">the</w:t>
+      </w:r>
+      <w:r>
+        <w:t xml:space="preserve"> </w:t>
+      </w:r>
+      <w:r>
+        <w:t xml:space="preserve">method</w:t>
       </w:r>
       <w:r>
         <w:t xml:space="preserve"> </w:t>
@@ -61,7 +159,85 @@
         <w:t xml:space="preserve"> </w:t>
       </w:r>
       <w:r>
-        <w:t xml:space="preserve">Coup-entry</w:t>
+        <w:t xml:space="preserve">power</w:t>
+      </w:r>
+      <w:r>
+        <w:t xml:space="preserve"> </w:t>
+      </w:r>
+      <w:r>
+        <w:t xml:space="preserve">acquisition</w:t>
+      </w:r>
+      <w:r>
+        <w:t xml:space="preserve"> </w:t>
+      </w:r>
+      <w:r>
+        <w:t xml:space="preserve">impacts</w:t>
+      </w:r>
+      <w:r>
+        <w:t xml:space="preserve"> </w:t>
+      </w:r>
+      <w:r>
+        <w:t xml:space="preserve">the</w:t>
+      </w:r>
+      <w:r>
+        <w:t xml:space="preserve"> </w:t>
+      </w:r>
+      <w:r>
+        <w:t xml:space="preserve">longevity</w:t>
+      </w:r>
+      <w:r>
+        <w:t xml:space="preserve"> </w:t>
+      </w:r>
+      <w:r>
+        <w:t xml:space="preserve">of</w:t>
+      </w:r>
+      <w:r>
+        <w:t xml:space="preserve"> </w:t>
+      </w:r>
+      <w:r>
+        <w:t xml:space="preserve">two</w:t>
+      </w:r>
+      <w:r>
+        <w:t xml:space="preserve"> </w:t>
+      </w:r>
+      <w:r>
+        <w:t xml:space="preserve">main</w:t>
+      </w:r>
+      <w:r>
+        <w:t xml:space="preserve"> </w:t>
+      </w:r>
+      <w:r>
+        <w:t xml:space="preserve">types</w:t>
+      </w:r>
+      <w:r>
+        <w:t xml:space="preserve"> </w:t>
+      </w:r>
+      <w:r>
+        <w:t xml:space="preserve">of</w:t>
+      </w:r>
+      <w:r>
+        <w:t xml:space="preserve"> </w:t>
+      </w:r>
+      <w:r>
+        <w:t xml:space="preserve">irregular-entry</w:t>
+      </w:r>
+      <w:r>
+        <w:t xml:space="preserve"> </w:t>
+      </w:r>
+      <w:r>
+        <w:t xml:space="preserve">political</w:t>
+      </w:r>
+      <w:r>
+        <w:t xml:space="preserve"> </w:t>
+      </w:r>
+      <w:r>
+        <w:t xml:space="preserve">leaders:</w:t>
+      </w:r>
+      <w:r>
+        <w:t xml:space="preserve"> </w:t>
+      </w:r>
+      <w:r>
+        <w:t xml:space="preserve">coup-entry</w:t>
       </w:r>
       <w:r>
         <w:t xml:space="preserve"> </w:t>
@@ -79,7 +255,253 @@
         <w:t xml:space="preserve"> </w:t>
       </w:r>
       <w:r>
-        <w:t xml:space="preserve">Autocoup</w:t>
+        <w:t xml:space="preserve">autocoup</w:t>
+      </w:r>
+      <w:r>
+        <w:t xml:space="preserve"> </w:t>
+      </w:r>
+      <w:r>
+        <w:t xml:space="preserve">leaders.</w:t>
+      </w:r>
+      <w:r>
+        <w:t xml:space="preserve"> </w:t>
+      </w:r>
+      <w:r>
+        <w:t xml:space="preserve">We</w:t>
+      </w:r>
+      <w:r>
+        <w:t xml:space="preserve"> </w:t>
+      </w:r>
+      <w:r>
+        <w:t xml:space="preserve">hypothesize</w:t>
+      </w:r>
+      <w:r>
+        <w:t xml:space="preserve"> </w:t>
+      </w:r>
+      <w:r>
+        <w:t xml:space="preserve">that</w:t>
+      </w:r>
+      <w:r>
+        <w:t xml:space="preserve"> </w:t>
+      </w:r>
+      <w:r>
+        <w:t xml:space="preserve">the</w:t>
+      </w:r>
+      <w:r>
+        <w:t xml:space="preserve"> </w:t>
+      </w:r>
+      <w:r>
+        <w:t xml:space="preserve">method</w:t>
+      </w:r>
+      <w:r>
+        <w:t xml:space="preserve"> </w:t>
+      </w:r>
+      <w:r>
+        <w:t xml:space="preserve">of</w:t>
+      </w:r>
+      <w:r>
+        <w:t xml:space="preserve"> </w:t>
+      </w:r>
+      <w:r>
+        <w:t xml:space="preserve">accession</w:t>
+      </w:r>
+      <w:r>
+        <w:t xml:space="preserve"> </w:t>
+      </w:r>
+      <w:r>
+        <w:t xml:space="preserve">significantly</w:t>
+      </w:r>
+      <w:r>
+        <w:t xml:space="preserve"> </w:t>
+      </w:r>
+      <w:r>
+        <w:t xml:space="preserve">affects</w:t>
+      </w:r>
+      <w:r>
+        <w:t xml:space="preserve"> </w:t>
+      </w:r>
+      <w:r>
+        <w:t xml:space="preserve">leader</w:t>
+      </w:r>
+      <w:r>
+        <w:t xml:space="preserve"> </w:t>
+      </w:r>
+      <w:r>
+        <w:t xml:space="preserve">tenure.</w:t>
+      </w:r>
+      <w:r>
+        <w:t xml:space="preserve"> </w:t>
+      </w:r>
+      <w:r>
+        <w:t xml:space="preserve">Utilizing</w:t>
+      </w:r>
+      <w:r>
+        <w:t xml:space="preserve"> </w:t>
+      </w:r>
+      <w:r>
+        <w:t xml:space="preserve">the</w:t>
+      </w:r>
+      <w:r>
+        <w:t xml:space="preserve"> </w:t>
+      </w:r>
+      <w:r>
+        <w:t xml:space="preserve">Cox</w:t>
+      </w:r>
+      <w:r>
+        <w:t xml:space="preserve"> </w:t>
+      </w:r>
+      <w:r>
+        <w:t xml:space="preserve">proportional</w:t>
+      </w:r>
+      <w:r>
+        <w:t xml:space="preserve"> </w:t>
+      </w:r>
+      <w:r>
+        <w:t xml:space="preserve">hazards</w:t>
+      </w:r>
+      <w:r>
+        <w:t xml:space="preserve"> </w:t>
+      </w:r>
+      <w:r>
+        <w:t xml:space="preserve">model</w:t>
+      </w:r>
+      <w:r>
+        <w:t xml:space="preserve"> </w:t>
+      </w:r>
+      <w:r>
+        <w:t xml:space="preserve">and</w:t>
+      </w:r>
+      <w:r>
+        <w:t xml:space="preserve"> </w:t>
+      </w:r>
+      <w:r>
+        <w:t xml:space="preserve">a</w:t>
+      </w:r>
+      <w:r>
+        <w:t xml:space="preserve"> </w:t>
+      </w:r>
+      <w:r>
+        <w:t xml:space="preserve">time-dependent</w:t>
+      </w:r>
+      <w:r>
+        <w:t xml:space="preserve"> </w:t>
+      </w:r>
+      <w:r>
+        <w:t xml:space="preserve">Cox</w:t>
+      </w:r>
+      <w:r>
+        <w:t xml:space="preserve"> </w:t>
+      </w:r>
+      <w:r>
+        <w:t xml:space="preserve">model,</w:t>
+      </w:r>
+      <w:r>
+        <w:t xml:space="preserve"> </w:t>
+      </w:r>
+      <w:r>
+        <w:t xml:space="preserve">we</w:t>
+      </w:r>
+      <w:r>
+        <w:t xml:space="preserve"> </w:t>
+      </w:r>
+      <w:r>
+        <w:t xml:space="preserve">provide</w:t>
+      </w:r>
+      <w:r>
+        <w:t xml:space="preserve"> </w:t>
+      </w:r>
+      <w:r>
+        <w:t xml:space="preserve">compelling</w:t>
+      </w:r>
+      <w:r>
+        <w:t xml:space="preserve"> </w:t>
+      </w:r>
+      <w:r>
+        <w:t xml:space="preserve">evidence</w:t>
+      </w:r>
+      <w:r>
+        <w:t xml:space="preserve"> </w:t>
+      </w:r>
+      <w:r>
+        <w:t xml:space="preserve">of</w:t>
+      </w:r>
+      <w:r>
+        <w:t xml:space="preserve"> </w:t>
+      </w:r>
+      <w:r>
+        <w:t xml:space="preserve">differing</w:t>
+      </w:r>
+      <w:r>
+        <w:t xml:space="preserve"> </w:t>
+      </w:r>
+      <w:r>
+        <w:t xml:space="preserve">survival</w:t>
+      </w:r>
+      <w:r>
+        <w:t xml:space="preserve"> </w:t>
+      </w:r>
+      <w:r>
+        <w:t xml:space="preserve">times</w:t>
+      </w:r>
+      <w:r>
+        <w:t xml:space="preserve"> </w:t>
+      </w:r>
+      <w:r>
+        <w:t xml:space="preserve">between</w:t>
+      </w:r>
+      <w:r>
+        <w:t xml:space="preserve"> </w:t>
+      </w:r>
+      <w:r>
+        <w:t xml:space="preserve">these</w:t>
+      </w:r>
+      <w:r>
+        <w:t xml:space="preserve"> </w:t>
+      </w:r>
+      <w:r>
+        <w:t xml:space="preserve">two</w:t>
+      </w:r>
+      <w:r>
+        <w:t xml:space="preserve"> </w:t>
+      </w:r>
+      <w:r>
+        <w:t xml:space="preserve">leader</w:t>
+      </w:r>
+      <w:r>
+        <w:t xml:space="preserve"> </w:t>
+      </w:r>
+      <w:r>
+        <w:t xml:space="preserve">types.</w:t>
+      </w:r>
+      <w:r>
+        <w:t xml:space="preserve"> </w:t>
+      </w:r>
+      <w:r>
+        <w:t xml:space="preserve">The</w:t>
+      </w:r>
+      <w:r>
+        <w:t xml:space="preserve"> </w:t>
+      </w:r>
+      <w:r>
+        <w:t xml:space="preserve">findings</w:t>
+      </w:r>
+      <w:r>
+        <w:t xml:space="preserve"> </w:t>
+      </w:r>
+      <w:r>
+        <w:t xml:space="preserve">indicate</w:t>
+      </w:r>
+      <w:r>
+        <w:t xml:space="preserve"> </w:t>
+      </w:r>
+      <w:r>
+        <w:t xml:space="preserve">that</w:t>
+      </w:r>
+      <w:r>
+        <w:t xml:space="preserve"> </w:t>
+      </w:r>
+      <w:r>
+        <w:t xml:space="preserve">coup-entry</w:t>
       </w:r>
       <w:r>
         <w:t xml:space="preserve"> </w:t>
@@ -87,41 +509,189 @@
       <w:r>
         <w:t xml:space="preserve">leaders</w:t>
       </w:r>
-    </w:p>
-    <w:p>
-      <w:pPr>
-        <w:pStyle w:val="Author"/>
-      </w:pPr>
-      <w:r>
-        <w:t xml:space="preserve">Zhu</w:t>
-      </w:r>
-      <w:r>
-        <w:t xml:space="preserve"> </w:t>
-      </w:r>
-      <w:r>
-        <w:t xml:space="preserve">Qi</w:t>
-      </w:r>
-    </w:p>
-    <w:p>
-      <w:pPr>
-        <w:pStyle w:val="Date"/>
-      </w:pPr>
-      <w:r>
-        <w:t xml:space="preserve">2024-06-09</w:t>
-      </w:r>
-    </w:p>
-    <w:p>
-      <w:pPr>
-        <w:pStyle w:val="AbstractTitle"/>
-      </w:pPr>
-      <w:r>
-        <w:t xml:space="preserve">Abstract</w:t>
-      </w:r>
-    </w:p>
-    <w:p>
-      <w:pPr>
-        <w:pStyle w:val="Abstract"/>
-      </w:pPr>
+      <w:r>
+        <w:t xml:space="preserve"> </w:t>
+      </w:r>
+      <w:r>
+        <w:t xml:space="preserve">face</w:t>
+      </w:r>
+      <w:r>
+        <w:t xml:space="preserve"> </w:t>
+      </w:r>
+      <w:r>
+        <w:t xml:space="preserve">a</w:t>
+      </w:r>
+      <w:r>
+        <w:t xml:space="preserve"> </w:t>
+      </w:r>
+      <w:r>
+        <w:t xml:space="preserve">significantly</w:t>
+      </w:r>
+      <w:r>
+        <w:t xml:space="preserve"> </w:t>
+      </w:r>
+      <w:r>
+        <w:t xml:space="preserve">higher</w:t>
+      </w:r>
+      <w:r>
+        <w:t xml:space="preserve"> </w:t>
+      </w:r>
+      <w:r>
+        <w:t xml:space="preserve">risk</w:t>
+      </w:r>
+      <w:r>
+        <w:t xml:space="preserve"> </w:t>
+      </w:r>
+      <w:r>
+        <w:t xml:space="preserve">of</w:t>
+      </w:r>
+      <w:r>
+        <w:t xml:space="preserve"> </w:t>
+      </w:r>
+      <w:r>
+        <w:t xml:space="preserve">removal</w:t>
+      </w:r>
+      <w:r>
+        <w:t xml:space="preserve"> </w:t>
+      </w:r>
+      <w:r>
+        <w:t xml:space="preserve">compared</w:t>
+      </w:r>
+      <w:r>
+        <w:t xml:space="preserve"> </w:t>
+      </w:r>
+      <w:r>
+        <w:t xml:space="preserve">to</w:t>
+      </w:r>
+      <w:r>
+        <w:t xml:space="preserve"> </w:t>
+      </w:r>
+      <w:r>
+        <w:t xml:space="preserve">autocoup</w:t>
+      </w:r>
+      <w:r>
+        <w:t xml:space="preserve"> </w:t>
+      </w:r>
+      <w:r>
+        <w:t xml:space="preserve">leaders.</w:t>
+      </w:r>
+      <w:r>
+        <w:t xml:space="preserve"> </w:t>
+      </w:r>
+      <w:r>
+        <w:t xml:space="preserve">Specifically,</w:t>
+      </w:r>
+      <w:r>
+        <w:t xml:space="preserve"> </w:t>
+      </w:r>
+      <w:r>
+        <w:t xml:space="preserve">coup-entry</w:t>
+      </w:r>
+      <w:r>
+        <w:t xml:space="preserve"> </w:t>
+      </w:r>
+      <w:r>
+        <w:t xml:space="preserve">leaders</w:t>
+      </w:r>
+      <w:r>
+        <w:t xml:space="preserve"> </w:t>
+      </w:r>
+      <w:r>
+        <w:t xml:space="preserve">are</w:t>
+      </w:r>
+      <w:r>
+        <w:t xml:space="preserve"> </w:t>
+      </w:r>
+      <w:r>
+        <w:t xml:space="preserve">found</w:t>
+      </w:r>
+      <w:r>
+        <w:t xml:space="preserve"> </w:t>
+      </w:r>
+      <w:r>
+        <w:t xml:space="preserve">to</w:t>
+      </w:r>
+      <w:r>
+        <w:t xml:space="preserve"> </w:t>
+      </w:r>
+      <w:r>
+        <w:t xml:space="preserve">have</w:t>
+      </w:r>
+      <w:r>
+        <w:t xml:space="preserve"> </w:t>
+      </w:r>
+      <w:r>
+        <w:t xml:space="preserve">a</w:t>
+      </w:r>
+      <w:r>
+        <w:t xml:space="preserve"> </w:t>
+      </w:r>
+      <w:r>
+        <w:t xml:space="preserve">much</w:t>
+      </w:r>
+      <w:r>
+        <w:t xml:space="preserve"> </w:t>
+      </w:r>
+      <w:r>
+        <w:t xml:space="preserve">shorter</w:t>
+      </w:r>
+      <w:r>
+        <w:t xml:space="preserve"> </w:t>
+      </w:r>
+      <w:r>
+        <w:t xml:space="preserve">average</w:t>
+      </w:r>
+      <w:r>
+        <w:t xml:space="preserve"> </w:t>
+      </w:r>
+      <w:r>
+        <w:t xml:space="preserve">tenure</w:t>
+      </w:r>
+      <w:r>
+        <w:t xml:space="preserve"> </w:t>
+      </w:r>
+      <w:r>
+        <w:t xml:space="preserve">and</w:t>
+      </w:r>
+      <w:r>
+        <w:t xml:space="preserve"> </w:t>
+      </w:r>
+      <w:r>
+        <w:t xml:space="preserve">a</w:t>
+      </w:r>
+      <w:r>
+        <w:t xml:space="preserve"> </w:t>
+      </w:r>
+      <w:r>
+        <w:t xml:space="preserve">higher</w:t>
+      </w:r>
+      <w:r>
+        <w:t xml:space="preserve"> </w:t>
+      </w:r>
+      <w:r>
+        <w:t xml:space="preserve">probability</w:t>
+      </w:r>
+      <w:r>
+        <w:t xml:space="preserve"> </w:t>
+      </w:r>
+      <w:r>
+        <w:t xml:space="preserve">of</w:t>
+      </w:r>
+      <w:r>
+        <w:t xml:space="preserve"> </w:t>
+      </w:r>
+      <w:r>
+        <w:t xml:space="preserve">being</w:t>
+      </w:r>
+      <w:r>
+        <w:t xml:space="preserve"> </w:t>
+      </w:r>
+      <w:r>
+        <w:t xml:space="preserve">ousted.</w:t>
+      </w:r>
+      <w:r>
+        <w:t xml:space="preserve"> </w:t>
+      </w:r>
       <w:r>
         <w:t xml:space="preserve">This</w:t>
       </w:r>
@@ -135,13 +705,7 @@
         <w:t xml:space="preserve"> </w:t>
       </w:r>
       <w:r>
-        <w:t xml:space="preserve">examines</w:t>
-      </w:r>
-      <w:r>
-        <w:t xml:space="preserve"> </w:t>
-      </w:r>
-      <w:r>
-        <w:t xml:space="preserve">how</w:t>
+        <w:t xml:space="preserve">underscores</w:t>
       </w:r>
       <w:r>
         <w:t xml:space="preserve"> </w:t>
@@ -153,7 +717,7 @@
         <w:t xml:space="preserve"> </w:t>
       </w:r>
       <w:r>
-        <w:t xml:space="preserve">method</w:t>
+        <w:t xml:space="preserve">implications</w:t>
       </w:r>
       <w:r>
         <w:t xml:space="preserve"> </w:t>
@@ -165,7 +729,151 @@
         <w:t xml:space="preserve"> </w:t>
       </w:r>
       <w:r>
-        <w:t xml:space="preserve">attaining</w:t>
+        <w:t xml:space="preserve">these</w:t>
+      </w:r>
+      <w:r>
+        <w:t xml:space="preserve"> </w:t>
+      </w:r>
+      <w:r>
+        <w:t xml:space="preserve">findings</w:t>
+      </w:r>
+      <w:r>
+        <w:t xml:space="preserve"> </w:t>
+      </w:r>
+      <w:r>
+        <w:t xml:space="preserve">for</w:t>
+      </w:r>
+      <w:r>
+        <w:t xml:space="preserve"> </w:t>
+      </w:r>
+      <w:r>
+        <w:t xml:space="preserve">political</w:t>
+      </w:r>
+      <w:r>
+        <w:t xml:space="preserve"> </w:t>
+      </w:r>
+      <w:r>
+        <w:t xml:space="preserve">stability</w:t>
+      </w:r>
+      <w:r>
+        <w:t xml:space="preserve"> </w:t>
+      </w:r>
+      <w:r>
+        <w:t xml:space="preserve">and</w:t>
+      </w:r>
+      <w:r>
+        <w:t xml:space="preserve"> </w:t>
+      </w:r>
+      <w:r>
+        <w:t xml:space="preserve">democratic</w:t>
+      </w:r>
+      <w:r>
+        <w:t xml:space="preserve"> </w:t>
+      </w:r>
+      <w:r>
+        <w:t xml:space="preserve">processes,</w:t>
+      </w:r>
+      <w:r>
+        <w:t xml:space="preserve"> </w:t>
+      </w:r>
+      <w:r>
+        <w:t xml:space="preserve">suggesting</w:t>
+      </w:r>
+      <w:r>
+        <w:t xml:space="preserve"> </w:t>
+      </w:r>
+      <w:r>
+        <w:t xml:space="preserve">that</w:t>
+      </w:r>
+      <w:r>
+        <w:t xml:space="preserve"> </w:t>
+      </w:r>
+      <w:r>
+        <w:t xml:space="preserve">the</w:t>
+      </w:r>
+      <w:r>
+        <w:t xml:space="preserve"> </w:t>
+      </w:r>
+      <w:r>
+        <w:t xml:space="preserve">relatively</w:t>
+      </w:r>
+      <w:r>
+        <w:t xml:space="preserve"> </w:t>
+      </w:r>
+      <w:r>
+        <w:t xml:space="preserve">low</w:t>
+      </w:r>
+      <w:r>
+        <w:t xml:space="preserve"> </w:t>
+      </w:r>
+      <w:r>
+        <w:t xml:space="preserve">cost</w:t>
+      </w:r>
+      <w:r>
+        <w:t xml:space="preserve"> </w:t>
+      </w:r>
+      <w:r>
+        <w:t xml:space="preserve">and</w:t>
+      </w:r>
+      <w:r>
+        <w:t xml:space="preserve"> </w:t>
+      </w:r>
+      <w:r>
+        <w:t xml:space="preserve">high</w:t>
+      </w:r>
+      <w:r>
+        <w:t xml:space="preserve"> </w:t>
+      </w:r>
+      <w:r>
+        <w:t xml:space="preserve">returns</w:t>
+      </w:r>
+      <w:r>
+        <w:t xml:space="preserve"> </w:t>
+      </w:r>
+      <w:r>
+        <w:t xml:space="preserve">of</w:t>
+      </w:r>
+      <w:r>
+        <w:t xml:space="preserve"> </w:t>
+      </w:r>
+      <w:r>
+        <w:t xml:space="preserve">autocoups</w:t>
+      </w:r>
+      <w:r>
+        <w:t xml:space="preserve"> </w:t>
+      </w:r>
+      <w:r>
+        <w:t xml:space="preserve">could</w:t>
+      </w:r>
+      <w:r>
+        <w:t xml:space="preserve"> </w:t>
+      </w:r>
+      <w:r>
+        <w:t xml:space="preserve">incentivize</w:t>
+      </w:r>
+      <w:r>
+        <w:t xml:space="preserve"> </w:t>
+      </w:r>
+      <w:r>
+        <w:t xml:space="preserve">more</w:t>
+      </w:r>
+      <w:r>
+        <w:t xml:space="preserve"> </w:t>
+      </w:r>
+      <w:r>
+        <w:t xml:space="preserve">incumbents</w:t>
+      </w:r>
+      <w:r>
+        <w:t xml:space="preserve"> </w:t>
+      </w:r>
+      <w:r>
+        <w:t xml:space="preserve">to</w:t>
+      </w:r>
+      <w:r>
+        <w:t xml:space="preserve"> </w:t>
+      </w:r>
+      <w:r>
+        <w:t xml:space="preserve">seize</w:t>
       </w:r>
       <w:r>
         <w:t xml:space="preserve"> </w:t>
@@ -177,7 +885,79 @@
         <w:t xml:space="preserve"> </w:t>
       </w:r>
       <w:r>
-        <w:t xml:space="preserve">impacts</w:t>
+        <w:t xml:space="preserve">in</w:t>
+      </w:r>
+      <w:r>
+        <w:t xml:space="preserve"> </w:t>
+      </w:r>
+      <w:r>
+        <w:t xml:space="preserve">this</w:t>
+      </w:r>
+      <w:r>
+        <w:t xml:space="preserve"> </w:t>
+      </w:r>
+      <w:r>
+        <w:t xml:space="preserve">manner,</w:t>
+      </w:r>
+      <w:r>
+        <w:t xml:space="preserve"> </w:t>
+      </w:r>
+      <w:r>
+        <w:t xml:space="preserve">potentially</w:t>
+      </w:r>
+      <w:r>
+        <w:t xml:space="preserve"> </w:t>
+      </w:r>
+      <w:r>
+        <w:t xml:space="preserve">leading</w:t>
+      </w:r>
+      <w:r>
+        <w:t xml:space="preserve"> </w:t>
+      </w:r>
+      <w:r>
+        <w:t xml:space="preserve">to</w:t>
+      </w:r>
+      <w:r>
+        <w:t xml:space="preserve"> </w:t>
+      </w:r>
+      <w:r>
+        <w:t xml:space="preserve">democratic</w:t>
+      </w:r>
+      <w:r>
+        <w:t xml:space="preserve"> </w:t>
+      </w:r>
+      <w:r>
+        <w:t xml:space="preserve">backsliding.</w:t>
+      </w:r>
+      <w:r>
+        <w:t xml:space="preserve"> </w:t>
+      </w:r>
+      <w:r>
+        <w:t xml:space="preserve">Furthermore,</w:t>
+      </w:r>
+      <w:r>
+        <w:t xml:space="preserve"> </w:t>
+      </w:r>
+      <w:r>
+        <w:t xml:space="preserve">this</w:t>
+      </w:r>
+      <w:r>
+        <w:t xml:space="preserve"> </w:t>
+      </w:r>
+      <w:r>
+        <w:t xml:space="preserve">research</w:t>
+      </w:r>
+      <w:r>
+        <w:t xml:space="preserve"> </w:t>
+      </w:r>
+      <w:r>
+        <w:t xml:space="preserve">contributes</w:t>
+      </w:r>
+      <w:r>
+        <w:t xml:space="preserve"> </w:t>
+      </w:r>
+      <w:r>
+        <w:t xml:space="preserve">to</w:t>
       </w:r>
       <w:r>
         <w:t xml:space="preserve"> </w:t>
@@ -189,7 +969,103 @@
         <w:t xml:space="preserve"> </w:t>
       </w:r>
       <w:r>
-        <w:t xml:space="preserve">longevity</w:t>
+        <w:t xml:space="preserve">academic</w:t>
+      </w:r>
+      <w:r>
+        <w:t xml:space="preserve"> </w:t>
+      </w:r>
+      <w:r>
+        <w:t xml:space="preserve">literature</w:t>
+      </w:r>
+      <w:r>
+        <w:t xml:space="preserve"> </w:t>
+      </w:r>
+      <w:r>
+        <w:t xml:space="preserve">by</w:t>
+      </w:r>
+      <w:r>
+        <w:t xml:space="preserve"> </w:t>
+      </w:r>
+      <w:r>
+        <w:t xml:space="preserve">effectively</w:t>
+      </w:r>
+      <w:r>
+        <w:t xml:space="preserve"> </w:t>
+      </w:r>
+      <w:r>
+        <w:t xml:space="preserve">utilizing</w:t>
+      </w:r>
+      <w:r>
+        <w:t xml:space="preserve"> </w:t>
+      </w:r>
+      <w:r>
+        <w:t xml:space="preserve">a</w:t>
+      </w:r>
+      <w:r>
+        <w:t xml:space="preserve"> </w:t>
+      </w:r>
+      <w:r>
+        <w:t xml:space="preserve">newly</w:t>
+      </w:r>
+      <w:r>
+        <w:t xml:space="preserve"> </w:t>
+      </w:r>
+      <w:r>
+        <w:t xml:space="preserve">developed</w:t>
+      </w:r>
+      <w:r>
+        <w:t xml:space="preserve"> </w:t>
+      </w:r>
+      <w:r>
+        <w:t xml:space="preserve">dataset</w:t>
+      </w:r>
+      <w:r>
+        <w:t xml:space="preserve"> </w:t>
+      </w:r>
+      <w:r>
+        <w:t xml:space="preserve">on</w:t>
+      </w:r>
+      <w:r>
+        <w:t xml:space="preserve"> </w:t>
+      </w:r>
+      <w:r>
+        <w:t xml:space="preserve">autocoups,</w:t>
+      </w:r>
+      <w:r>
+        <w:t xml:space="preserve"> </w:t>
+      </w:r>
+      <w:r>
+        <w:t xml:space="preserve">offering</w:t>
+      </w:r>
+      <w:r>
+        <w:t xml:space="preserve"> </w:t>
+      </w:r>
+      <w:r>
+        <w:t xml:space="preserve">valuable</w:t>
+      </w:r>
+      <w:r>
+        <w:t xml:space="preserve"> </w:t>
+      </w:r>
+      <w:r>
+        <w:t xml:space="preserve">insights</w:t>
+      </w:r>
+      <w:r>
+        <w:t xml:space="preserve"> </w:t>
+      </w:r>
+      <w:r>
+        <w:t xml:space="preserve">into</w:t>
+      </w:r>
+      <w:r>
+        <w:t xml:space="preserve"> </w:t>
+      </w:r>
+      <w:r>
+        <w:t xml:space="preserve">the</w:t>
+      </w:r>
+      <w:r>
+        <w:t xml:space="preserve"> </w:t>
+      </w:r>
+      <w:r>
+        <w:t xml:space="preserve">dynamics</w:t>
       </w:r>
       <w:r>
         <w:t xml:space="preserve"> </w:t>
@@ -201,618 +1077,6 @@
         <w:t xml:space="preserve"> </w:t>
       </w:r>
       <w:r>
-        <w:t xml:space="preserve">coup-entry</w:t>
-      </w:r>
-      <w:r>
-        <w:t xml:space="preserve"> </w:t>
-      </w:r>
-      <w:r>
-        <w:t xml:space="preserve">leaders</w:t>
-      </w:r>
-      <w:r>
-        <w:t xml:space="preserve"> </w:t>
-      </w:r>
-      <w:r>
-        <w:t xml:space="preserve">and</w:t>
-      </w:r>
-      <w:r>
-        <w:t xml:space="preserve"> </w:t>
-      </w:r>
-      <w:r>
-        <w:t xml:space="preserve">autocoups</w:t>
-      </w:r>
-      <w:r>
-        <w:t xml:space="preserve"> </w:t>
-      </w:r>
-      <w:r>
-        <w:t xml:space="preserve">leaders.</w:t>
-      </w:r>
-      <w:r>
-        <w:t xml:space="preserve"> </w:t>
-      </w:r>
-      <w:r>
-        <w:t xml:space="preserve">We</w:t>
-      </w:r>
-      <w:r>
-        <w:t xml:space="preserve"> </w:t>
-      </w:r>
-      <w:r>
-        <w:t xml:space="preserve">hypothesize</w:t>
-      </w:r>
-      <w:r>
-        <w:t xml:space="preserve"> </w:t>
-      </w:r>
-      <w:r>
-        <w:t xml:space="preserve">that</w:t>
-      </w:r>
-      <w:r>
-        <w:t xml:space="preserve"> </w:t>
-      </w:r>
-      <w:r>
-        <w:t xml:space="preserve">the</w:t>
-      </w:r>
-      <w:r>
-        <w:t xml:space="preserve"> </w:t>
-      </w:r>
-      <w:r>
-        <w:t xml:space="preserve">accession</w:t>
-      </w:r>
-      <w:r>
-        <w:t xml:space="preserve"> </w:t>
-      </w:r>
-      <w:r>
-        <w:t xml:space="preserve">method</w:t>
-      </w:r>
-      <w:r>
-        <w:t xml:space="preserve"> </w:t>
-      </w:r>
-      <w:r>
-        <w:t xml:space="preserve">significantly</w:t>
-      </w:r>
-      <w:r>
-        <w:t xml:space="preserve"> </w:t>
-      </w:r>
-      <w:r>
-        <w:t xml:space="preserve">affects</w:t>
-      </w:r>
-      <w:r>
-        <w:t xml:space="preserve"> </w:t>
-      </w:r>
-      <w:r>
-        <w:t xml:space="preserve">leader</w:t>
-      </w:r>
-      <w:r>
-        <w:t xml:space="preserve"> </w:t>
-      </w:r>
-      <w:r>
-        <w:t xml:space="preserve">tenure.</w:t>
-      </w:r>
-      <w:r>
-        <w:t xml:space="preserve"> </w:t>
-      </w:r>
-      <w:r>
-        <w:t xml:space="preserve">Utilizing</w:t>
-      </w:r>
-      <w:r>
-        <w:t xml:space="preserve"> </w:t>
-      </w:r>
-      <w:r>
-        <w:t xml:space="preserve">Cox</w:t>
-      </w:r>
-      <w:r>
-        <w:t xml:space="preserve"> </w:t>
-      </w:r>
-      <w:r>
-        <w:t xml:space="preserve">proportional</w:t>
-      </w:r>
-      <w:r>
-        <w:t xml:space="preserve"> </w:t>
-      </w:r>
-      <w:r>
-        <w:t xml:space="preserve">hazards</w:t>
-      </w:r>
-      <w:r>
-        <w:t xml:space="preserve"> </w:t>
-      </w:r>
-      <w:r>
-        <w:t xml:space="preserve">and</w:t>
-      </w:r>
-      <w:r>
-        <w:t xml:space="preserve"> </w:t>
-      </w:r>
-      <w:r>
-        <w:t xml:space="preserve">time-dependent</w:t>
-      </w:r>
-      <w:r>
-        <w:t xml:space="preserve"> </w:t>
-      </w:r>
-      <w:r>
-        <w:t xml:space="preserve">Cox</w:t>
-      </w:r>
-      <w:r>
-        <w:t xml:space="preserve"> </w:t>
-      </w:r>
-      <w:r>
-        <w:t xml:space="preserve">models,</w:t>
-      </w:r>
-      <w:r>
-        <w:t xml:space="preserve"> </w:t>
-      </w:r>
-      <w:r>
-        <w:t xml:space="preserve">we</w:t>
-      </w:r>
-      <w:r>
-        <w:t xml:space="preserve"> </w:t>
-      </w:r>
-      <w:r>
-        <w:t xml:space="preserve">provide</w:t>
-      </w:r>
-      <w:r>
-        <w:t xml:space="preserve"> </w:t>
-      </w:r>
-      <w:r>
-        <w:t xml:space="preserve">compelling</w:t>
-      </w:r>
-      <w:r>
-        <w:t xml:space="preserve"> </w:t>
-      </w:r>
-      <w:r>
-        <w:t xml:space="preserve">evidence</w:t>
-      </w:r>
-      <w:r>
-        <w:t xml:space="preserve"> </w:t>
-      </w:r>
-      <w:r>
-        <w:t xml:space="preserve">of</w:t>
-      </w:r>
-      <w:r>
-        <w:t xml:space="preserve"> </w:t>
-      </w:r>
-      <w:r>
-        <w:t xml:space="preserve">differing</w:t>
-      </w:r>
-      <w:r>
-        <w:t xml:space="preserve"> </w:t>
-      </w:r>
-      <w:r>
-        <w:t xml:space="preserve">survival</w:t>
-      </w:r>
-      <w:r>
-        <w:t xml:space="preserve"> </w:t>
-      </w:r>
-      <w:r>
-        <w:t xml:space="preserve">times</w:t>
-      </w:r>
-      <w:r>
-        <w:t xml:space="preserve"> </w:t>
-      </w:r>
-      <w:r>
-        <w:t xml:space="preserve">between</w:t>
-      </w:r>
-      <w:r>
-        <w:t xml:space="preserve"> </w:t>
-      </w:r>
-      <w:r>
-        <w:t xml:space="preserve">these</w:t>
-      </w:r>
-      <w:r>
-        <w:t xml:space="preserve"> </w:t>
-      </w:r>
-      <w:r>
-        <w:t xml:space="preserve">leader</w:t>
-      </w:r>
-      <w:r>
-        <w:t xml:space="preserve"> </w:t>
-      </w:r>
-      <w:r>
-        <w:t xml:space="preserve">types.</w:t>
-      </w:r>
-      <w:r>
-        <w:t xml:space="preserve"> </w:t>
-      </w:r>
-      <w:r>
-        <w:t xml:space="preserve">The</w:t>
-      </w:r>
-      <w:r>
-        <w:t xml:space="preserve"> </w:t>
-      </w:r>
-      <w:r>
-        <w:t xml:space="preserve">findings</w:t>
-      </w:r>
-      <w:r>
-        <w:t xml:space="preserve"> </w:t>
-      </w:r>
-      <w:r>
-        <w:t xml:space="preserve">indicate</w:t>
-      </w:r>
-      <w:r>
-        <w:t xml:space="preserve"> </w:t>
-      </w:r>
-      <w:r>
-        <w:t xml:space="preserve">a</w:t>
-      </w:r>
-      <w:r>
-        <w:t xml:space="preserve"> </w:t>
-      </w:r>
-      <w:r>
-        <w:t xml:space="preserve">2.42</w:t>
-      </w:r>
-      <w:r>
-        <w:t xml:space="preserve"> </w:t>
-      </w:r>
-      <w:r>
-        <w:t xml:space="preserve">times</w:t>
-      </w:r>
-      <w:r>
-        <w:t xml:space="preserve"> </w:t>
-      </w:r>
-      <w:r>
-        <w:t xml:space="preserve">higher</w:t>
-      </w:r>
-      <w:r>
-        <w:t xml:space="preserve"> </w:t>
-      </w:r>
-      <w:r>
-        <w:t xml:space="preserve">risk</w:t>
-      </w:r>
-      <w:r>
-        <w:t xml:space="preserve"> </w:t>
-      </w:r>
-      <w:r>
-        <w:t xml:space="preserve">of</w:t>
-      </w:r>
-      <w:r>
-        <w:t xml:space="preserve"> </w:t>
-      </w:r>
-      <w:r>
-        <w:t xml:space="preserve">removal</w:t>
-      </w:r>
-      <w:r>
-        <w:t xml:space="preserve"> </w:t>
-      </w:r>
-      <w:r>
-        <w:t xml:space="preserve">for</w:t>
-      </w:r>
-      <w:r>
-        <w:t xml:space="preserve"> </w:t>
-      </w:r>
-      <w:r>
-        <w:t xml:space="preserve">coup-entry</w:t>
-      </w:r>
-      <w:r>
-        <w:t xml:space="preserve"> </w:t>
-      </w:r>
-      <w:r>
-        <w:t xml:space="preserve">leaders</w:t>
-      </w:r>
-      <w:r>
-        <w:t xml:space="preserve"> </w:t>
-      </w:r>
-      <w:r>
-        <w:t xml:space="preserve">compared</w:t>
-      </w:r>
-      <w:r>
-        <w:t xml:space="preserve"> </w:t>
-      </w:r>
-      <w:r>
-        <w:t xml:space="preserve">to</w:t>
-      </w:r>
-      <w:r>
-        <w:t xml:space="preserve"> </w:t>
-      </w:r>
-      <w:r>
-        <w:t xml:space="preserve">autocoup</w:t>
-      </w:r>
-      <w:r>
-        <w:t xml:space="preserve"> </w:t>
-      </w:r>
-      <w:r>
-        <w:t xml:space="preserve">leaders.</w:t>
-      </w:r>
-      <w:r>
-        <w:t xml:space="preserve"> </w:t>
-      </w:r>
-      <w:r>
-        <w:t xml:space="preserve">This</w:t>
-      </w:r>
-      <w:r>
-        <w:t xml:space="preserve"> </w:t>
-      </w:r>
-      <w:r>
-        <w:t xml:space="preserve">study</w:t>
-      </w:r>
-      <w:r>
-        <w:t xml:space="preserve"> </w:t>
-      </w:r>
-      <w:r>
-        <w:t xml:space="preserve">highlights</w:t>
-      </w:r>
-      <w:r>
-        <w:t xml:space="preserve"> </w:t>
-      </w:r>
-      <w:r>
-        <w:t xml:space="preserve">the</w:t>
-      </w:r>
-      <w:r>
-        <w:t xml:space="preserve"> </w:t>
-      </w:r>
-      <w:r>
-        <w:t xml:space="preserve">implications</w:t>
-      </w:r>
-      <w:r>
-        <w:t xml:space="preserve"> </w:t>
-      </w:r>
-      <w:r>
-        <w:t xml:space="preserve">of</w:t>
-      </w:r>
-      <w:r>
-        <w:t xml:space="preserve"> </w:t>
-      </w:r>
-      <w:r>
-        <w:t xml:space="preserve">these</w:t>
-      </w:r>
-      <w:r>
-        <w:t xml:space="preserve"> </w:t>
-      </w:r>
-      <w:r>
-        <w:t xml:space="preserve">findings</w:t>
-      </w:r>
-      <w:r>
-        <w:t xml:space="preserve"> </w:t>
-      </w:r>
-      <w:r>
-        <w:t xml:space="preserve">for</w:t>
-      </w:r>
-      <w:r>
-        <w:t xml:space="preserve"> </w:t>
-      </w:r>
-      <w:r>
-        <w:t xml:space="preserve">political</w:t>
-      </w:r>
-      <w:r>
-        <w:t xml:space="preserve"> </w:t>
-      </w:r>
-      <w:r>
-        <w:t xml:space="preserve">stability</w:t>
-      </w:r>
-      <w:r>
-        <w:t xml:space="preserve"> </w:t>
-      </w:r>
-      <w:r>
-        <w:t xml:space="preserve">and</w:t>
-      </w:r>
-      <w:r>
-        <w:t xml:space="preserve"> </w:t>
-      </w:r>
-      <w:r>
-        <w:t xml:space="preserve">democratic</w:t>
-      </w:r>
-      <w:r>
-        <w:t xml:space="preserve"> </w:t>
-      </w:r>
-      <w:r>
-        <w:t xml:space="preserve">processes,</w:t>
-      </w:r>
-      <w:r>
-        <w:t xml:space="preserve"> </w:t>
-      </w:r>
-      <w:r>
-        <w:t xml:space="preserve">suggesting</w:t>
-      </w:r>
-      <w:r>
-        <w:t xml:space="preserve"> </w:t>
-      </w:r>
-      <w:r>
-        <w:t xml:space="preserve">that</w:t>
-      </w:r>
-      <w:r>
-        <w:t xml:space="preserve"> </w:t>
-      </w:r>
-      <w:r>
-        <w:t xml:space="preserve">the</w:t>
-      </w:r>
-      <w:r>
-        <w:t xml:space="preserve"> </w:t>
-      </w:r>
-      <w:r>
-        <w:t xml:space="preserve">relative</w:t>
-      </w:r>
-      <w:r>
-        <w:t xml:space="preserve"> </w:t>
-      </w:r>
-      <w:r>
-        <w:t xml:space="preserve">ease</w:t>
-      </w:r>
-      <w:r>
-        <w:t xml:space="preserve"> </w:t>
-      </w:r>
-      <w:r>
-        <w:t xml:space="preserve">and</w:t>
-      </w:r>
-      <w:r>
-        <w:t xml:space="preserve"> </w:t>
-      </w:r>
-      <w:r>
-        <w:t xml:space="preserve">high</w:t>
-      </w:r>
-      <w:r>
-        <w:t xml:space="preserve"> </w:t>
-      </w:r>
-      <w:r>
-        <w:t xml:space="preserve">returns</w:t>
-      </w:r>
-      <w:r>
-        <w:t xml:space="preserve"> </w:t>
-      </w:r>
-      <w:r>
-        <w:t xml:space="preserve">of</w:t>
-      </w:r>
-      <w:r>
-        <w:t xml:space="preserve"> </w:t>
-      </w:r>
-      <w:r>
-        <w:t xml:space="preserve">autocoups</w:t>
-      </w:r>
-      <w:r>
-        <w:t xml:space="preserve"> </w:t>
-      </w:r>
-      <w:r>
-        <w:t xml:space="preserve">could</w:t>
-      </w:r>
-      <w:r>
-        <w:t xml:space="preserve"> </w:t>
-      </w:r>
-      <w:r>
-        <w:t xml:space="preserve">incentivize</w:t>
-      </w:r>
-      <w:r>
-        <w:t xml:space="preserve"> </w:t>
-      </w:r>
-      <w:r>
-        <w:t xml:space="preserve">more</w:t>
-      </w:r>
-      <w:r>
-        <w:t xml:space="preserve"> </w:t>
-      </w:r>
-      <w:r>
-        <w:t xml:space="preserve">incumbents</w:t>
-      </w:r>
-      <w:r>
-        <w:t xml:space="preserve"> </w:t>
-      </w:r>
-      <w:r>
-        <w:t xml:space="preserve">to</w:t>
-      </w:r>
-      <w:r>
-        <w:t xml:space="preserve"> </w:t>
-      </w:r>
-      <w:r>
-        <w:t xml:space="preserve">seize</w:t>
-      </w:r>
-      <w:r>
-        <w:t xml:space="preserve"> </w:t>
-      </w:r>
-      <w:r>
-        <w:t xml:space="preserve">power</w:t>
-      </w:r>
-      <w:r>
-        <w:t xml:space="preserve"> </w:t>
-      </w:r>
-      <w:r>
-        <w:t xml:space="preserve">in</w:t>
-      </w:r>
-      <w:r>
-        <w:t xml:space="preserve"> </w:t>
-      </w:r>
-      <w:r>
-        <w:t xml:space="preserve">this</w:t>
-      </w:r>
-      <w:r>
-        <w:t xml:space="preserve"> </w:t>
-      </w:r>
-      <w:r>
-        <w:t xml:space="preserve">manner,</w:t>
-      </w:r>
-      <w:r>
-        <w:t xml:space="preserve"> </w:t>
-      </w:r>
-      <w:r>
-        <w:t xml:space="preserve">potentially</w:t>
-      </w:r>
-      <w:r>
-        <w:t xml:space="preserve"> </w:t>
-      </w:r>
-      <w:r>
-        <w:t xml:space="preserve">leading</w:t>
-      </w:r>
-      <w:r>
-        <w:t xml:space="preserve"> </w:t>
-      </w:r>
-      <w:r>
-        <w:t xml:space="preserve">to</w:t>
-      </w:r>
-      <w:r>
-        <w:t xml:space="preserve"> </w:t>
-      </w:r>
-      <w:r>
-        <w:t xml:space="preserve">democratic</w:t>
-      </w:r>
-      <w:r>
-        <w:t xml:space="preserve"> </w:t>
-      </w:r>
-      <w:r>
-        <w:t xml:space="preserve">backsliding.</w:t>
-      </w:r>
-      <w:r>
-        <w:t xml:space="preserve"> </w:t>
-      </w:r>
-      <w:r>
-        <w:t xml:space="preserve">The</w:t>
-      </w:r>
-      <w:r>
-        <w:t xml:space="preserve"> </w:t>
-      </w:r>
-      <w:r>
-        <w:t xml:space="preserve">research</w:t>
-      </w:r>
-      <w:r>
-        <w:t xml:space="preserve"> </w:t>
-      </w:r>
-      <w:r>
-        <w:t xml:space="preserve">also</w:t>
-      </w:r>
-      <w:r>
-        <w:t xml:space="preserve"> </w:t>
-      </w:r>
-      <w:r>
-        <w:t xml:space="preserve">underscores</w:t>
-      </w:r>
-      <w:r>
-        <w:t xml:space="preserve"> </w:t>
-      </w:r>
-      <w:r>
-        <w:t xml:space="preserve">the</w:t>
-      </w:r>
-      <w:r>
-        <w:t xml:space="preserve"> </w:t>
-      </w:r>
-      <w:r>
-        <w:t xml:space="preserve">importance</w:t>
-      </w:r>
-      <w:r>
-        <w:t xml:space="preserve"> </w:t>
-      </w:r>
-      <w:r>
-        <w:t xml:space="preserve">of</w:t>
-      </w:r>
-      <w:r>
-        <w:t xml:space="preserve"> </w:t>
-      </w:r>
-      <w:r>
-        <w:t xml:space="preserve">understanding</w:t>
-      </w:r>
-      <w:r>
-        <w:t xml:space="preserve"> </w:t>
-      </w:r>
-      <w:r>
-        <w:t xml:space="preserve">the</w:t>
-      </w:r>
-      <w:r>
-        <w:t xml:space="preserve"> </w:t>
-      </w:r>
-      <w:r>
-        <w:t xml:space="preserve">nuances</w:t>
-      </w:r>
-      <w:r>
-        <w:t xml:space="preserve"> </w:t>
-      </w:r>
-      <w:r>
-        <w:t xml:space="preserve">of</w:t>
-      </w:r>
-      <w:r>
-        <w:t xml:space="preserve"> </w:t>
-      </w:r>
-      <w:r>
         <w:t xml:space="preserve">irregular</w:t>
       </w:r>
       <w:r>
@@ -825,127 +1089,7 @@
         <w:t xml:space="preserve"> </w:t>
       </w:r>
       <w:r>
-        <w:t xml:space="preserve">transitions</w:t>
-      </w:r>
-      <w:r>
-        <w:t xml:space="preserve"> </w:t>
-      </w:r>
-      <w:r>
-        <w:t xml:space="preserve">and</w:t>
-      </w:r>
-      <w:r>
-        <w:t xml:space="preserve"> </w:t>
-      </w:r>
-      <w:r>
-        <w:t xml:space="preserve">contributes</w:t>
-      </w:r>
-      <w:r>
-        <w:t xml:space="preserve"> </w:t>
-      </w:r>
-      <w:r>
-        <w:t xml:space="preserve">to</w:t>
-      </w:r>
-      <w:r>
-        <w:t xml:space="preserve"> </w:t>
-      </w:r>
-      <w:r>
-        <w:t xml:space="preserve">the</w:t>
-      </w:r>
-      <w:r>
-        <w:t xml:space="preserve"> </w:t>
-      </w:r>
-      <w:r>
-        <w:t xml:space="preserve">academic</w:t>
-      </w:r>
-      <w:r>
-        <w:t xml:space="preserve"> </w:t>
-      </w:r>
-      <w:r>
-        <w:t xml:space="preserve">literature</w:t>
-      </w:r>
-      <w:r>
-        <w:t xml:space="preserve"> </w:t>
-      </w:r>
-      <w:r>
-        <w:t xml:space="preserve">by</w:t>
-      </w:r>
-      <w:r>
-        <w:t xml:space="preserve"> </w:t>
-      </w:r>
-      <w:r>
-        <w:t xml:space="preserve">providing</w:t>
-      </w:r>
-      <w:r>
-        <w:t xml:space="preserve"> </w:t>
-      </w:r>
-      <w:r>
-        <w:t xml:space="preserve">a</w:t>
-      </w:r>
-      <w:r>
-        <w:t xml:space="preserve"> </w:t>
-      </w:r>
-      <w:r>
-        <w:t xml:space="preserve">new</w:t>
-      </w:r>
-      <w:r>
-        <w:t xml:space="preserve"> </w:t>
-      </w:r>
-      <w:r>
-        <w:t xml:space="preserve">dataset</w:t>
-      </w:r>
-      <w:r>
-        <w:t xml:space="preserve"> </w:t>
-      </w:r>
-      <w:r>
-        <w:t xml:space="preserve">on</w:t>
-      </w:r>
-      <w:r>
-        <w:t xml:space="preserve"> </w:t>
-      </w:r>
-      <w:r>
-        <w:t xml:space="preserve">autocoups,</w:t>
-      </w:r>
-      <w:r>
-        <w:t xml:space="preserve"> </w:t>
-      </w:r>
-      <w:r>
-        <w:t xml:space="preserve">which</w:t>
-      </w:r>
-      <w:r>
-        <w:t xml:space="preserve"> </w:t>
-      </w:r>
-      <w:r>
-        <w:t xml:space="preserve">has</w:t>
-      </w:r>
-      <w:r>
-        <w:t xml:space="preserve"> </w:t>
-      </w:r>
-      <w:r>
-        <w:t xml:space="preserve">not</w:t>
-      </w:r>
-      <w:r>
-        <w:t xml:space="preserve"> </w:t>
-      </w:r>
-      <w:r>
-        <w:t xml:space="preserve">been</w:t>
-      </w:r>
-      <w:r>
-        <w:t xml:space="preserve"> </w:t>
-      </w:r>
-      <w:r>
-        <w:t xml:space="preserve">widely</w:t>
-      </w:r>
-      <w:r>
-        <w:t xml:space="preserve"> </w:t>
-      </w:r>
-      <w:r>
-        <w:t xml:space="preserve">recognized</w:t>
-      </w:r>
-      <w:r>
-        <w:t xml:space="preserve"> </w:t>
-      </w:r>
-      <w:r>
-        <w:t xml:space="preserve">previously.</w:t>
+        <w:t xml:space="preserve">transitions.</w:t>
       </w:r>
     </w:p>
     <w:bookmarkStart w:id="24" w:name="introduction"/>
@@ -962,31 +1106,61 @@
         <w:pStyle w:val="FirstParagraph"/>
       </w:pPr>
       <w:r>
-        <w:t xml:space="preserve">The survival of political leaders has been a well-studied topic in political</w:t>
-      </w:r>
-      <w:r>
-        <w:t xml:space="preserve"> </w:t>
-      </w:r>
-      <w:r>
-        <w:t xml:space="preserve">science. While the general framework has garnered significant attention, specific</w:t>
-      </w:r>
-      <w:r>
-        <w:t xml:space="preserve"> </w:t>
-      </w:r>
-      <w:r>
-        <w:t xml:space="preserve">types of leaders, particularly coup-entry leaders and autocoup leaders (discussed</w:t>
-      </w:r>
-      <w:r>
-        <w:t xml:space="preserve"> </w:t>
-      </w:r>
-      <w:r>
-        <w:t xml:space="preserve">in more detail in Chapter 3), have received comparatively less scrutiny. However,</w:t>
-      </w:r>
-      <w:r>
-        <w:t xml:space="preserve"> </w:t>
-      </w:r>
-      <w:r>
-        <w:t xml:space="preserve">examining the tenures of these leader types is particularly significant.</w:t>
+        <w:t xml:space="preserve">Why do some leaders rule for decades while others stay in power for only years,</w:t>
+      </w:r>
+      <w:r>
+        <w:t xml:space="preserve"> </w:t>
+      </w:r>
+      <w:r>
+        <w:t xml:space="preserve">months, or even days? This question has garnered substantial attention, making</w:t>
+      </w:r>
+      <w:r>
+        <w:t xml:space="preserve"> </w:t>
+      </w:r>
+      <w:r>
+        <w:t xml:space="preserve">the survival of political leaders a well-explored topic in political science.</w:t>
+      </w:r>
+      <w:r>
+        <w:t xml:space="preserve"> </w:t>
+      </w:r>
+      <w:r>
+        <w:t xml:space="preserve">Although the general framework of political survival has been extensively studied</w:t>
+      </w:r>
+      <w:r>
+        <w:t xml:space="preserve"> </w:t>
+      </w:r>
+      <w:r>
+        <w:t xml:space="preserve">and numerous theories have been proposed, specific types of leaders—particularly</w:t>
+      </w:r>
+      <w:r>
+        <w:t xml:space="preserve"> </w:t>
+      </w:r>
+      <w:r>
+        <w:t xml:space="preserve">coup-entry leaders and autocoup leaders (defined in more detail in Chapter</w:t>
+      </w:r>
+      <w:r>
+        <w:t xml:space="preserve"> </w:t>
+      </w:r>
+      <w:r>
+        <w:t xml:space="preserve">3)—have received comparatively less scrutiny. Nonetheless, examining the tenures</w:t>
+      </w:r>
+      <w:r>
+        <w:t xml:space="preserve"> </w:t>
+      </w:r>
+      <w:r>
+        <w:t xml:space="preserve">of these specific leader types is particularly significant, as it provides</w:t>
+      </w:r>
+      <w:r>
+        <w:t xml:space="preserve"> </w:t>
+      </w:r>
+      <w:r>
+        <w:t xml:space="preserve">insights into the dynamics of irregular leadership transitions and their impact</w:t>
+      </w:r>
+      <w:r>
+        <w:t xml:space="preserve"> </w:t>
+      </w:r>
+      <w:r>
+        <w:t xml:space="preserve">on political stability and democratic processes.</w:t>
       </w:r>
     </w:p>
     <w:p>
@@ -994,37 +1168,37 @@
         <w:pStyle w:val="BodyText"/>
       </w:pPr>
       <w:r>
-        <w:t xml:space="preserve">Leaders who ascend through irregular means, such as coups or autocoups, attract</w:t>
-      </w:r>
-      <w:r>
-        <w:t xml:space="preserve"> </w:t>
-      </w:r>
-      <w:r>
-        <w:t xml:space="preserve">more interest from both academics and journalists. The processes of entry,</w:t>
-      </w:r>
-      <w:r>
-        <w:t xml:space="preserve"> </w:t>
-      </w:r>
-      <w:r>
-        <w:t xml:space="preserve">tenure, and exit are more predictable for leaders who come to power through</w:t>
-      </w:r>
-      <w:r>
-        <w:t xml:space="preserve"> </w:t>
-      </w:r>
-      <w:r>
-        <w:t xml:space="preserve">regular channels, making their survival easier to anticipate and thus less</w:t>
-      </w:r>
-      <w:r>
-        <w:t xml:space="preserve"> </w:t>
-      </w:r>
-      <w:r>
-        <w:t xml:space="preserve">compelling to study. In contrast, the uncertainty surrounding the tenures of</w:t>
-      </w:r>
-      <w:r>
-        <w:t xml:space="preserve"> </w:t>
-      </w:r>
-      <w:r>
-        <w:t xml:space="preserve">irregular leaders draws more attention. According to</w:t>
+        <w:t xml:space="preserve">The processes of entry, tenure, and exit are more predictable for leaders who</w:t>
+      </w:r>
+      <w:r>
+        <w:t xml:space="preserve"> </w:t>
+      </w:r>
+      <w:r>
+        <w:t xml:space="preserve">come to power through regular channels, making their survival easier to</w:t>
+      </w:r>
+      <w:r>
+        <w:t xml:space="preserve"> </w:t>
+      </w:r>
+      <w:r>
+        <w:t xml:space="preserve">anticipate and thus less compelling to study. In contrast, leaders who ascend</w:t>
+      </w:r>
+      <w:r>
+        <w:t xml:space="preserve"> </w:t>
+      </w:r>
+      <w:r>
+        <w:t xml:space="preserve">through irregular means, such as coups or autocoups, attract more interest from</w:t>
+      </w:r>
+      <w:r>
+        <w:t xml:space="preserve"> </w:t>
+      </w:r>
+      <w:r>
+        <w:t xml:space="preserve">both academics and journalists due to the unpredictable and often tumultuous</w:t>
+      </w:r>
+      <w:r>
+        <w:t xml:space="preserve"> </w:t>
+      </w:r>
+      <w:r>
+        <w:t xml:space="preserve">nature of their tenures. According to</w:t>
       </w:r>
       <w:r>
         <w:t xml:space="preserve"> </w:t>
@@ -1033,43 +1207,43 @@
         <w:t xml:space="preserve">Goemans, Gleditsch, and Chiozza (2009)</w:t>
       </w:r>
       <w:r>
-        <w:t xml:space="preserve">, leaders with</w:t>
-      </w:r>
-      <w:r>
-        <w:t xml:space="preserve"> </w:t>
-      </w:r>
-      <w:r>
-        <w:t xml:space="preserve">irregular entries or exits are quite common and therefore worth analysing.</w:t>
-      </w:r>
-      <w:r>
-        <w:t xml:space="preserve"> </w:t>
-      </w:r>
-      <w:r>
-        <w:t xml:space="preserve">Between 1945 and 2015, approximately 14.5% (213 out of 1,472) of leaders who</w:t>
-      </w:r>
-      <w:r>
-        <w:t xml:space="preserve"> </w:t>
-      </w:r>
-      <w:r>
-        <w:t xml:space="preserve">assumed office through regular channels exited irregularly. The proportion is</w:t>
-      </w:r>
-      <w:r>
-        <w:t xml:space="preserve"> </w:t>
-      </w:r>
-      <w:r>
-        <w:t xml:space="preserve">even higher among leaders with irregular entries. During the same period,</w:t>
-      </w:r>
-      <w:r>
-        <w:t xml:space="preserve"> </w:t>
-      </w:r>
-      <w:r>
-        <w:t xml:space="preserve">approximately 51.3% (158 out of 308) of those who assumed office through</w:t>
-      </w:r>
-      <w:r>
-        <w:t xml:space="preserve"> </w:t>
-      </w:r>
-      <w:r>
-        <w:t xml:space="preserve">irregular means experienced irregular exits.</w:t>
+        <w:t xml:space="preserve">, leaders with irregular</w:t>
+      </w:r>
+      <w:r>
+        <w:t xml:space="preserve"> </w:t>
+      </w:r>
+      <w:r>
+        <w:t xml:space="preserve">entries or exits are quite common. Between 1945 and 2015, more than half of the</w:t>
+      </w:r>
+      <w:r>
+        <w:t xml:space="preserve"> </w:t>
+      </w:r>
+      <w:r>
+        <w:t xml:space="preserve">leaders who entered power irregularly (158 out of 308) eventually exited</w:t>
+      </w:r>
+      <w:r>
+        <w:t xml:space="preserve"> </w:t>
+      </w:r>
+      <w:r>
+        <w:t xml:space="preserve">irregularly as well. This rate is significantly higher than that of leaders who</w:t>
+      </w:r>
+      <w:r>
+        <w:t xml:space="preserve"> </w:t>
+      </w:r>
+      <w:r>
+        <w:t xml:space="preserve">assumed office through regular channels, of whom only 14.5% (213 out of 1,472)</w:t>
+      </w:r>
+      <w:r>
+        <w:t xml:space="preserve"> </w:t>
+      </w:r>
+      <w:r>
+        <w:t xml:space="preserve">experienced irregular exits. While this percentage is still notable, it is</w:t>
+      </w:r>
+      <w:r>
+        <w:t xml:space="preserve"> </w:t>
+      </w:r>
+      <w:r>
+        <w:t xml:space="preserve">considerably lower than that for irregular-entry leaders.</w:t>
       </w:r>
     </w:p>
     <w:p>
@@ -1077,19 +1251,13 @@
         <w:pStyle w:val="BodyText"/>
       </w:pPr>
       <w:r>
-        <w:t xml:space="preserve">Coup-entry and autocoup leaders constitute the majority of those who ascend to or</w:t>
-      </w:r>
-      <w:r>
-        <w:t xml:space="preserve"> </w:t>
-      </w:r>
-      <w:r>
-        <w:t xml:space="preserve">exit from power irregularly. Most leaders who gained power through irregular</w:t>
-      </w:r>
-      <w:r>
-        <w:t xml:space="preserve"> </w:t>
-      </w:r>
-      <w:r>
-        <w:t xml:space="preserve">means did so by launching coups or overstaying in office. According to</w:t>
+        <w:t xml:space="preserve">Among leaders with irregular entry or exit, coup-entry and autocoup leaders</w:t>
+      </w:r>
+      <w:r>
+        <w:t xml:space="preserve"> </w:t>
+      </w:r>
+      <w:r>
+        <w:t xml:space="preserve">constitute the majority. According to</w:t>
       </w:r>
       <w:r>
         <w:t xml:space="preserve"> </w:t>
@@ -1098,13 +1266,13 @@
         <w:t xml:space="preserve">Goemans, Gleditsch, and Chiozza (2009)</w:t>
       </w:r>
       <w:r>
-        <w:t xml:space="preserve">, out of 374 leaders who exited irregularly, 246 were ousted through</w:t>
-      </w:r>
-      <w:r>
-        <w:t xml:space="preserve"> </w:t>
-      </w:r>
-      <w:r>
-        <w:t xml:space="preserve">coups, accounting for 65.8% of these cases.</w:t>
+        <w:t xml:space="preserve">, out of 374 leaders who exited</w:t>
+      </w:r>
+      <w:r>
+        <w:t xml:space="preserve"> </w:t>
+      </w:r>
+      <w:r>
+        <w:t xml:space="preserve">irregularly, 246 were ousted through coups, accounting for 65.8% of these cases.</w:t>
       </w:r>
       <w:r>
         <w:t xml:space="preserve"> </w:t>
@@ -1116,31 +1284,31 @@
         <w:t xml:space="preserve"> </w:t>
       </w:r>
       <w:r>
-        <w:t xml:space="preserve">show that coup-related</w:t>
-      </w:r>
-      <w:r>
-        <w:t xml:space="preserve"> </w:t>
-      </w:r>
-      <w:r>
-        <w:t xml:space="preserve">exits account for roughly one-third of all exits in autocracies, surpassing any</w:t>
-      </w:r>
-      <w:r>
-        <w:t xml:space="preserve"> </w:t>
-      </w:r>
-      <w:r>
-        <w:t xml:space="preserve">other type, including regular transitions. Additionally, between 1945 and 2020,</w:t>
-      </w:r>
-      <w:r>
-        <w:t xml:space="preserve"> </w:t>
-      </w:r>
-      <w:r>
-        <w:t xml:space="preserve">there were 106 autocoup attempts, with 86 being successful</w:t>
-      </w:r>
-      <w:r>
-        <w:t xml:space="preserve"> </w:t>
-      </w:r>
-      <w:r>
-        <w:t xml:space="preserve">(Zhu 2024)</w:t>
+        <w:t xml:space="preserve">show that coup-related exits account for roughly one-third of all</w:t>
+      </w:r>
+      <w:r>
+        <w:t xml:space="preserve"> </w:t>
+      </w:r>
+      <w:r>
+        <w:t xml:space="preserve">exits in autocracies, surpassing any other type, including regular transitions.</w:t>
+      </w:r>
+      <w:r>
+        <w:t xml:space="preserve"> </w:t>
+      </w:r>
+      <w:r>
+        <w:t xml:space="preserve">Additionally, between 1945 and 2020, there were 106 autocoup attempts, with 86</w:t>
+      </w:r>
+      <w:r>
+        <w:t xml:space="preserve"> </w:t>
+      </w:r>
+      <w:r>
+        <w:t xml:space="preserve">being successful</w:t>
+      </w:r>
+      <w:r>
+        <w:t xml:space="preserve"> </w:t>
+      </w:r>
+      <w:r>
+        <w:t xml:space="preserve">Zhu (2024)</w:t>
       </w:r>
       <w:r>
         <w:t xml:space="preserve">.</w:t>
@@ -1151,61 +1319,49 @@
         <w:pStyle w:val="BodyText"/>
       </w:pPr>
       <w:r>
-        <w:t xml:space="preserve">Due to their irregularity and inherent uncertainty, it is challenging to</w:t>
-      </w:r>
-      <w:r>
-        <w:t xml:space="preserve"> </w:t>
-      </w:r>
-      <w:r>
-        <w:t xml:space="preserve">precisely measure the tenure of coup-entry and autocoup leaders. Nonetheless,</w:t>
-      </w:r>
-      <w:r>
-        <w:t xml:space="preserve"> </w:t>
-      </w:r>
-      <w:r>
-        <w:t xml:space="preserve">comparing the tenures of these two types of leaders is both possible and</w:t>
-      </w:r>
-      <w:r>
-        <w:t xml:space="preserve"> </w:t>
-      </w:r>
-      <w:r>
-        <w:t xml:space="preserve">insightful. Conducting a log-rank test in survival analysis on the leaders</w:t>
-      </w:r>
-      <w:r>
-        <w:t xml:space="preserve"> </w:t>
-      </w:r>
-      <w:r>
-        <w:t xml:space="preserve">dataset</w:t>
-      </w:r>
-      <w:r>
-        <w:t xml:space="preserve"> </w:t>
-      </w:r>
-      <w:r>
-        <w:t xml:space="preserve">(Goemans, Gleditsch, and Chiozza 2009)</w:t>
-      </w:r>
-      <w:r>
-        <w:t xml:space="preserve"> </w:t>
-      </w:r>
-      <w:r>
-        <w:t xml:space="preserve">and the autocoup dataset</w:t>
-      </w:r>
-      <w:r>
-        <w:t xml:space="preserve"> </w:t>
-      </w:r>
-      <w:r>
-        <w:t xml:space="preserve">(Zhu 2024)</w:t>
-      </w:r>
-      <w:r>
-        <w:t xml:space="preserve"> </w:t>
-      </w:r>
-      <w:r>
-        <w:t xml:space="preserve">reveals a distinct</w:t>
-      </w:r>
-      <w:r>
-        <w:t xml:space="preserve"> </w:t>
-      </w:r>
-      <w:r>
-        <w:t xml:space="preserve">contrast in the tenures of autocoup leaders and coup-entry leaders.</w:t>
+        <w:t xml:space="preserve">Due to their irregularity and inherent uncertainty, precisely measuring the</w:t>
+      </w:r>
+      <w:r>
+        <w:t xml:space="preserve"> </w:t>
+      </w:r>
+      <w:r>
+        <w:t xml:space="preserve">survival tenure of coup-entry and autocoup leaders presents a significant</w:t>
+      </w:r>
+      <w:r>
+        <w:t xml:space="preserve"> </w:t>
+      </w:r>
+      <w:r>
+        <w:t xml:space="preserve">challenge. Nonetheless, a comparative analysis of the tenures of these two types</w:t>
+      </w:r>
+      <w:r>
+        <w:t xml:space="preserve"> </w:t>
+      </w:r>
+      <w:r>
+        <w:t xml:space="preserve">of leaders is both feasible and valuable. Leaders who consolidate power through</w:t>
+      </w:r>
+      <w:r>
+        <w:t xml:space="preserve"> </w:t>
+      </w:r>
+      <w:r>
+        <w:t xml:space="preserve">autocoups have a longer average tenure post-autocoup (approximately</w:t>
+      </w:r>
+      <w:r>
+        <w:t xml:space="preserve"> </w:t>
+      </w:r>
+      <w:r>
+        <w:t xml:space="preserve">10.8 years) compared to coup-entry leaders (approximately</w:t>
+      </w:r>
+      <w:r>
+        <w:t xml:space="preserve"> </w:t>
+      </w:r>
+      <w:r>
+        <w:t xml:space="preserve">5.4 years). This suggests a potential shortfall of about 5 years in</w:t>
+      </w:r>
+      <w:r>
+        <w:t xml:space="preserve"> </w:t>
+      </w:r>
+      <w:r>
+        <w:t xml:space="preserve">the average tenure of coup-entry leaders.</w:t>
       </w:r>
     </w:p>
     <w:tbl>
@@ -1293,7 +1449,7 @@
         <w:pStyle w:val="BodyText"/>
       </w:pPr>
       <w:r>
-        <w:t xml:space="preserve">Preliminary findings from survival analysis (see</w:t>
+        <w:t xml:space="preserve">A preliminary analysis using a log-rank test in survival analysis, as shown in</w:t>
       </w:r>
       <w:r>
         <w:t xml:space="preserve"> </w:t>
@@ -1307,37 +1463,37 @@
         </w:r>
       </w:hyperlink>
       <w:r>
-        <w:t xml:space="preserve">) indicate a</w:t>
-      </w:r>
-      <w:r>
-        <w:t xml:space="preserve"> </w:t>
-      </w:r>
-      <w:r>
-        <w:t xml:space="preserve">significant difference in leadership tenures. Leaders who consolidate power</w:t>
-      </w:r>
-      <w:r>
-        <w:t xml:space="preserve"> </w:t>
-      </w:r>
-      <w:r>
-        <w:t xml:space="preserve">through autocoups have a longer average tenure post-autocoup (approximately</w:t>
-      </w:r>
-      <w:r>
-        <w:t xml:space="preserve"> </w:t>
-      </w:r>
-      <w:r>
-        <w:t xml:space="preserve">10.8 years) compared to coup-entry leaders (approximately</w:t>
-      </w:r>
-      <w:r>
-        <w:t xml:space="preserve"> </w:t>
-      </w:r>
-      <w:r>
-        <w:t xml:space="preserve">5.4 years). This suggests a potential shortfall of about 5 years in</w:t>
-      </w:r>
-      <w:r>
-        <w:t xml:space="preserve"> </w:t>
-      </w:r>
-      <w:r>
-        <w:t xml:space="preserve">the average tenure of coup-entry leaders.</w:t>
+        <w:t xml:space="preserve">, reveals a distinct contrast in the tenures of autocoup leaders</w:t>
+      </w:r>
+      <w:r>
+        <w:t xml:space="preserve"> </w:t>
+      </w:r>
+      <w:r>
+        <w:t xml:space="preserve">versus coup-entry leaders. The survival curve for autocoup leaders is</w:t>
+      </w:r>
+      <w:r>
+        <w:t xml:space="preserve"> </w:t>
+      </w:r>
+      <w:r>
+        <w:t xml:space="preserve">consistently higher than that for coup-entry leaders, and the difference is</w:t>
+      </w:r>
+      <w:r>
+        <w:t xml:space="preserve"> </w:t>
+      </w:r>
+      <w:r>
+        <w:t xml:space="preserve">statistically significant. This indicates that autocoup leaders generally have a</w:t>
+      </w:r>
+      <w:r>
+        <w:t xml:space="preserve"> </w:t>
+      </w:r>
+      <w:r>
+        <w:t xml:space="preserve">longer survival tenure and a lower risk of being ousted compared to coup-entry</w:t>
+      </w:r>
+      <w:r>
+        <w:t xml:space="preserve"> </w:t>
+      </w:r>
+      <w:r>
+        <w:t xml:space="preserve">leaders.</w:t>
       </w:r>
     </w:p>
     <w:p>
@@ -1351,25 +1507,13 @@
         <w:t xml:space="preserve"> </w:t>
       </w:r>
       <w:r>
-        <w:t xml:space="preserve">longevity. Coup leaders likely face greater challenges to their legitimacy,</w:t>
-      </w:r>
-      <w:r>
-        <w:t xml:space="preserve"> </w:t>
-      </w:r>
-      <w:r>
-        <w:t xml:space="preserve">resulting in a more precarious initial period in power. They encounter higher</w:t>
-      </w:r>
-      <w:r>
-        <w:t xml:space="preserve"> </w:t>
-      </w:r>
-      <w:r>
-        <w:t xml:space="preserve">levels of uncertainty, instability, and pressure to share power, all of which</w:t>
-      </w:r>
-      <w:r>
-        <w:t xml:space="preserve"> </w:t>
-      </w:r>
-      <w:r>
-        <w:t xml:space="preserve">contribute to a shorter average tenure compared to autocoup leaders.</w:t>
+        <w:t xml:space="preserve">longevity. Coup-entry leaders are likely to face greater challenges to their</w:t>
+      </w:r>
+      <w:r>
+        <w:t xml:space="preserve"> </w:t>
+      </w:r>
+      <w:r>
+        <w:t xml:space="preserve">rule, resulting in a shorter average tenure compared to autocoup leaders.</w:t>
       </w:r>
     </w:p>
     <w:p>
@@ -1377,19 +1521,19 @@
         <w:pStyle w:val="BodyText"/>
       </w:pPr>
       <w:r>
-        <w:t xml:space="preserve">Employing the Cox proportional hazards model and the extended Cox model, our</w:t>
-      </w:r>
-      <w:r>
-        <w:t xml:space="preserve"> </w:t>
-      </w:r>
-      <w:r>
-        <w:t xml:space="preserve">results indicate that autocoup leaders generally experience longer post-autocoup</w:t>
-      </w:r>
-      <w:r>
-        <w:t xml:space="preserve"> </w:t>
-      </w:r>
-      <w:r>
-        <w:t xml:space="preserve">tenures compared to coup-entry leaders.</w:t>
+        <w:t xml:space="preserve">Using the Cox proportional hazards model and the time-dependent Cox model, our</w:t>
+      </w:r>
+      <w:r>
+        <w:t xml:space="preserve"> </w:t>
+      </w:r>
+      <w:r>
+        <w:t xml:space="preserve">results indicate that autocoup leaders generally experience longer tenures</w:t>
+      </w:r>
+      <w:r>
+        <w:t xml:space="preserve"> </w:t>
+      </w:r>
+      <w:r>
+        <w:t xml:space="preserve">compared to coup-entry leaders.</w:t>
       </w:r>
     </w:p>
     <w:p>
@@ -1397,61 +1541,67 @@
         <w:pStyle w:val="BodyText"/>
       </w:pPr>
       <w:r>
-        <w:t xml:space="preserve">This study makes two significant contributions. Firstly, it sheds light on a</w:t>
-      </w:r>
-      <w:r>
-        <w:t xml:space="preserve"> </w:t>
-      </w:r>
-      <w:r>
-        <w:t xml:space="preserve">critical factor often overlooked in leadership survival studies: the impact of</w:t>
-      </w:r>
-      <w:r>
-        <w:t xml:space="preserve"> </w:t>
-      </w:r>
-      <w:r>
-        <w:t xml:space="preserve">the method of accession to power. Leaders’ survival is not solely determined by</w:t>
-      </w:r>
-      <w:r>
-        <w:t xml:space="preserve"> </w:t>
-      </w:r>
-      <w:r>
-        <w:t xml:space="preserve">their actions after taking power but also by how they acquired power in the first</w:t>
-      </w:r>
-      <w:r>
-        <w:t xml:space="preserve"> </w:t>
-      </w:r>
-      <w:r>
-        <w:t xml:space="preserve">place. Secondly, utilizing survival models, this research provides empirical</w:t>
-      </w:r>
-      <w:r>
-        <w:t xml:space="preserve"> </w:t>
-      </w:r>
-      <w:r>
-        <w:t xml:space="preserve">evidence of the significant difference in tenure duration between autocoup and</w:t>
-      </w:r>
-      <w:r>
-        <w:t xml:space="preserve"> </w:t>
-      </w:r>
-      <w:r>
-        <w:t xml:space="preserve">coup-entry leaders. This finding may help explain the increasing prevalence of</w:t>
-      </w:r>
-      <w:r>
-        <w:t xml:space="preserve"> </w:t>
-      </w:r>
-      <w:r>
-        <w:t xml:space="preserve">overstaying in power through autocoups since 2000, as more incumbents may be</w:t>
-      </w:r>
-      <w:r>
-        <w:t xml:space="preserve"> </w:t>
-      </w:r>
-      <w:r>
-        <w:t xml:space="preserve">encouraged by precedents, and ruling elites tend to follow and support such</w:t>
-      </w:r>
-      <w:r>
-        <w:t xml:space="preserve"> </w:t>
-      </w:r>
-      <w:r>
-        <w:t xml:space="preserve">actions, benefiting from a relatively longer tenure.</w:t>
+        <w:t xml:space="preserve">This study makes two potential contributions. Firstly, it sheds light on an</w:t>
+      </w:r>
+      <w:r>
+        <w:t xml:space="preserve"> </w:t>
+      </w:r>
+      <w:r>
+        <w:t xml:space="preserve">understudied factor in leadership survival analysis: the impact of the method of</w:t>
+      </w:r>
+      <w:r>
+        <w:t xml:space="preserve"> </w:t>
+      </w:r>
+      <w:r>
+        <w:t xml:space="preserve">accession to power. Leaders’ survival is influenced not only by their ruling</w:t>
+      </w:r>
+      <w:r>
+        <w:t xml:space="preserve"> </w:t>
+      </w:r>
+      <w:r>
+        <w:t xml:space="preserve">strategies after taking power but also by how they acquired power initially.</w:t>
+      </w:r>
+      <w:r>
+        <w:t xml:space="preserve"> </w:t>
+      </w:r>
+      <w:r>
+        <w:t xml:space="preserve">Secondly, by utilizing survival models, this research provides empirical evidence</w:t>
+      </w:r>
+      <w:r>
+        <w:t xml:space="preserve"> </w:t>
+      </w:r>
+      <w:r>
+        <w:t xml:space="preserve">of the significant difference in tenure duration between autocoup and coup-entry</w:t>
+      </w:r>
+      <w:r>
+        <w:t xml:space="preserve"> </w:t>
+      </w:r>
+      <w:r>
+        <w:t xml:space="preserve">leaders. This finding may help explain the increasing prevalence of overstaying</w:t>
+      </w:r>
+      <w:r>
+        <w:t xml:space="preserve"> </w:t>
+      </w:r>
+      <w:r>
+        <w:t xml:space="preserve">in power through autocoups since 2000. As more incumbents observe these</w:t>
+      </w:r>
+      <w:r>
+        <w:t xml:space="preserve"> </w:t>
+      </w:r>
+      <w:r>
+        <w:t xml:space="preserve">precedents, they may be encouraged to adopt similar tactics, with ruling elites</w:t>
+      </w:r>
+      <w:r>
+        <w:t xml:space="preserve"> </w:t>
+      </w:r>
+      <w:r>
+        <w:t xml:space="preserve">tending to follow and support such actions to benefit from a relatively longer</w:t>
+      </w:r>
+      <w:r>
+        <w:t xml:space="preserve"> </w:t>
+      </w:r>
+      <w:r>
+        <w:t xml:space="preserve">tenure.</w:t>
       </w:r>
     </w:p>
     <w:p>
@@ -1593,37 +1743,37 @@
         <w:t xml:space="preserve"> </w:t>
       </w:r>
       <w:r>
-        <w:t xml:space="preserve">long-lasting parties in power, with leadership transitions occurring at a slower</w:t>
-      </w:r>
-      <w:r>
-        <w:t xml:space="preserve"> </w:t>
-      </w:r>
-      <w:r>
-        <w:t xml:space="preserve">pace. In contrast, presidential systems like the United States or some military</w:t>
-      </w:r>
-      <w:r>
-        <w:t xml:space="preserve"> </w:t>
-      </w:r>
-      <w:r>
-        <w:t xml:space="preserve">regimes experience more frequent changes in both the ruling party or junta and</w:t>
-      </w:r>
-      <w:r>
-        <w:t xml:space="preserve"> </w:t>
-      </w:r>
-      <w:r>
-        <w:t xml:space="preserve">the leader of the country. This study specifically investigates the dynamics of</w:t>
-      </w:r>
-      <w:r>
-        <w:t xml:space="preserve"> </w:t>
-      </w:r>
-      <w:r>
-        <w:t xml:space="preserve">individual leader survival, focusing on the factors influencing how long leaders</w:t>
-      </w:r>
-      <w:r>
-        <w:t xml:space="preserve"> </w:t>
-      </w:r>
-      <w:r>
-        <w:t xml:space="preserve">remain in power.</w:t>
+        <w:t xml:space="preserve">long-lasting parties in power, with leadership transitions occurring at a more</w:t>
+      </w:r>
+      <w:r>
+        <w:t xml:space="preserve"> </w:t>
+      </w:r>
+      <w:r>
+        <w:t xml:space="preserve">frequent pace. In contrast, presidential systems like the United States or some</w:t>
+      </w:r>
+      <w:r>
+        <w:t xml:space="preserve"> </w:t>
+      </w:r>
+      <w:r>
+        <w:t xml:space="preserve">military regimes experience more frequent changes in both the ruling party or</w:t>
+      </w:r>
+      <w:r>
+        <w:t xml:space="preserve"> </w:t>
+      </w:r>
+      <w:r>
+        <w:t xml:space="preserve">junta and the leader of the country. This study specifically investigates the</w:t>
+      </w:r>
+      <w:r>
+        <w:t xml:space="preserve"> </w:t>
+      </w:r>
+      <w:r>
+        <w:t xml:space="preserve">dynamics of individual leader survival, focusing on the factors influencing how</w:t>
+      </w:r>
+      <w:r>
+        <w:t xml:space="preserve"> </w:t>
+      </w:r>
+      <w:r>
+        <w:t xml:space="preserve">long leaders remain in power.</w:t>
       </w:r>
     </w:p>
     <w:p>
@@ -1649,13 +1799,25 @@
         <w:t xml:space="preserve"> </w:t>
       </w:r>
       <w:r>
-        <w:t xml:space="preserve">democracies or autocracies</w:t>
-      </w:r>
-      <w:r>
-        <w:t xml:space="preserve"> </w:t>
-      </w:r>
-      <w:r>
-        <w:t xml:space="preserve">(Svolik 2014; Davenport, RezaeeDaryakenari, and Wood 2021)</w:t>
+        <w:t xml:space="preserve">democracies</w:t>
+      </w:r>
+      <w:r>
+        <w:t xml:space="preserve"> </w:t>
+      </w:r>
+      <w:r>
+        <w:t xml:space="preserve">(Svolik 2014)</w:t>
+      </w:r>
+      <w:r>
+        <w:t xml:space="preserve"> </w:t>
+      </w:r>
+      <w:r>
+        <w:t xml:space="preserve">or autocracies</w:t>
+      </w:r>
+      <w:r>
+        <w:t xml:space="preserve"> </w:t>
+      </w:r>
+      <w:r>
+        <w:t xml:space="preserve">(Davenport, RezaeeDaryakenari, and Wood 2021)</w:t>
       </w:r>
       <w:r>
         <w:t xml:space="preserve">. Others seek to develop</w:t>
@@ -2153,22 +2315,22 @@
       </w:r>
     </w:p>
     <w:bookmarkEnd w:id="25"/>
-    <w:bookmarkStart w:id="36" w:name="Xa3fd0564b5f8d320b9151add389dace508ab3f7"/>
+    <w:bookmarkStart w:id="36" w:name="X34b0185b8d2fc4ebc4fa0089813f8d563951b26"/>
     <w:p>
       <w:pPr>
         <w:pStyle w:val="Heading2"/>
       </w:pPr>
       <w:r>
-        <w:t xml:space="preserve">Survival dynamics of autocoup leaders and coup-entry leaders</w:t>
-      </w:r>
-    </w:p>
-    <w:bookmarkStart w:id="26" w:name="autocoup-leader-and-coup-entry-leader"/>
+        <w:t xml:space="preserve">Survival dynamics of autocoup and coup-entry leaders</w:t>
+      </w:r>
+    </w:p>
+    <w:bookmarkStart w:id="26" w:name="X72372b1c55ecf31e80feb770453f8d1464c21e4"/>
     <w:p>
       <w:pPr>
         <w:pStyle w:val="Heading3"/>
       </w:pPr>
       <w:r>
-        <w:t xml:space="preserve">Autocoup leader and coup-entry leader</w:t>
+        <w:t xml:space="preserve">Autocoup leaders versus coup-entry leaders</w:t>
       </w:r>
     </w:p>
     <w:p>
@@ -2228,7 +2390,7 @@
         <w:pStyle w:val="BodyText"/>
       </w:pPr>
       <w:r>
-        <w:t xml:space="preserve">We define an autocoup as a situation where an incumbent leader utilizes</w:t>
+        <w:t xml:space="preserve">Firstly, we define an autocoup as a situation where an incumbent leader utilizes</w:t>
       </w:r>
       <w:r>
         <w:t xml:space="preserve"> </w:t>
@@ -2287,19 +2449,19 @@
         <w:pStyle w:val="BodyText"/>
       </w:pPr>
       <w:r>
-        <w:t xml:space="preserve">It is also crucial to clarify the distinction between an autocoup leader and a</w:t>
-      </w:r>
-      <w:r>
-        <w:t xml:space="preserve"> </w:t>
-      </w:r>
-      <w:r>
-        <w:t xml:space="preserve">coup-entry leader, as the survival of leadership is the main concern of this</w:t>
-      </w:r>
-      <w:r>
-        <w:t xml:space="preserve"> </w:t>
-      </w:r>
-      <w:r>
-        <w:t xml:space="preserve">study.</w:t>
+        <w:t xml:space="preserve">Secondly, it is also crucial to clarify the distinction between an autocoup</w:t>
+      </w:r>
+      <w:r>
+        <w:t xml:space="preserve"> </w:t>
+      </w:r>
+      <w:r>
+        <w:t xml:space="preserve">leader and a coup-entry leader, as the survival of leadership is the main concern</w:t>
+      </w:r>
+      <w:r>
+        <w:t xml:space="preserve"> </w:t>
+      </w:r>
+      <w:r>
+        <w:t xml:space="preserve">of this study.</w:t>
       </w:r>
     </w:p>
     <w:p>
@@ -2314,7 +2476,7 @@
           <w:bCs/>
           <w:b/>
         </w:rPr>
-        <w:t xml:space="preserve">Autocoup Leader:</w:t>
+        <w:t xml:space="preserve">Autocoup leader:</w:t>
       </w:r>
       <w:r>
         <w:t xml:space="preserve"> </w:t>
@@ -2353,61 +2515,67 @@
           <w:bCs/>
           <w:b/>
         </w:rPr>
-        <w:t xml:space="preserve">Coup-Entry Leader:</w:t>
-      </w:r>
-      <w:r>
-        <w:t xml:space="preserve"> </w:t>
-      </w:r>
-      <w:r>
-        <w:t xml:space="preserve">This term designates the leader who assumes power</w:t>
-      </w:r>
-      <w:r>
-        <w:t xml:space="preserve"> </w:t>
-      </w:r>
-      <w:r>
-        <w:t xml:space="preserve">after a successful coup d’état. Unlike in autocoups, coups often involve</w:t>
-      </w:r>
-      <w:r>
-        <w:t xml:space="preserve"> </w:t>
-      </w:r>
-      <w:r>
-        <w:t xml:space="preserve">multiple coup leaders (individuals or groups) who overthrow the incumbent</w:t>
-      </w:r>
-      <w:r>
-        <w:t xml:space="preserve"> </w:t>
-      </w:r>
-      <w:r>
-        <w:t xml:space="preserve">leader. The coup-entry leader is the individual who ultimately takes the</w:t>
-      </w:r>
-      <w:r>
-        <w:t xml:space="preserve"> </w:t>
-      </w:r>
-      <w:r>
-        <w:t xml:space="preserve">reins of power after the coup succeeds. While coup leaders may play a role in</w:t>
-      </w:r>
-      <w:r>
-        <w:t xml:space="preserve"> </w:t>
-      </w:r>
-      <w:r>
-        <w:t xml:space="preserve">selecting the coup-entry leader, this is not always the case. In some</w:t>
-      </w:r>
-      <w:r>
-        <w:t xml:space="preserve"> </w:t>
-      </w:r>
-      <w:r>
-        <w:t xml:space="preserve">instances, they may support someone outside the coup plot to become the new</w:t>
-      </w:r>
-      <w:r>
-        <w:t xml:space="preserve"> </w:t>
-      </w:r>
-      <w:r>
-        <w:t xml:space="preserve">leader. Regardless of the selection process, the coup-entry leader is the one</w:t>
-      </w:r>
-      <w:r>
-        <w:t xml:space="preserve"> </w:t>
-      </w:r>
-      <w:r>
-        <w:t xml:space="preserve">who assumes formal leadership following a successful coup.</w:t>
+        <w:t xml:space="preserve">Coup-entry leader:</w:t>
+      </w:r>
+      <w:r>
+        <w:t xml:space="preserve"> </w:t>
+      </w:r>
+      <w:r>
+        <w:t xml:space="preserve">This term designates the individual who assumes power</w:t>
+      </w:r>
+      <w:r>
+        <w:t xml:space="preserve"> </w:t>
+      </w:r>
+      <w:r>
+        <w:t xml:space="preserve">after a successful coup. The coup leader and the coup-entry leader may or may</w:t>
+      </w:r>
+      <w:r>
+        <w:t xml:space="preserve"> </w:t>
+      </w:r>
+      <w:r>
+        <w:t xml:space="preserve">not be the same person. Unlike in autocoups, coups often involve multiple</w:t>
+      </w:r>
+      <w:r>
+        <w:t xml:space="preserve"> </w:t>
+      </w:r>
+      <w:r>
+        <w:t xml:space="preserve">leaders (individuals or groups) who overthrow the incumbent leader, but</w:t>
+      </w:r>
+      <w:r>
+        <w:t xml:space="preserve"> </w:t>
+      </w:r>
+      <w:r>
+        <w:t xml:space="preserve">typically only one of them assumes supreme power. In some instances, coup</w:t>
+      </w:r>
+      <w:r>
+        <w:t xml:space="preserve"> </w:t>
+      </w:r>
+      <w:r>
+        <w:t xml:space="preserve">leaders may support someone outside the coup plot to become the new leader.</w:t>
+      </w:r>
+      <w:r>
+        <w:t xml:space="preserve"> </w:t>
+      </w:r>
+      <w:r>
+        <w:t xml:space="preserve">For example, military officers might return power to civilians after a coup</w:t>
+      </w:r>
+      <w:r>
+        <w:t xml:space="preserve"> </w:t>
+      </w:r>
+      <w:r>
+        <w:t xml:space="preserve">or support a new general election. Regardless of the specific scenario, a</w:t>
+      </w:r>
+      <w:r>
+        <w:t xml:space="preserve"> </w:t>
+      </w:r>
+      <w:r>
+        <w:t xml:space="preserve">coup-entry leader in this study refers to the individual who assumes formal</w:t>
+      </w:r>
+      <w:r>
+        <w:t xml:space="preserve"> </w:t>
+      </w:r>
+      <w:r>
+        <w:t xml:space="preserve">leadership following a successful coup.</w:t>
       </w:r>
     </w:p>
     <w:p>
@@ -2486,245 +2654,6 @@
         <w:t xml:space="preserve">uncertainty, and instability.</w:t>
       </w:r>
     </w:p>
-    <w:p>
-      <w:pPr>
-        <w:numPr>
-          <w:ilvl w:val="0"/>
-          <w:numId w:val="1002"/>
-        </w:numPr>
-      </w:pPr>
-      <w:r>
-        <w:rPr>
-          <w:bCs/>
-          <w:b/>
-        </w:rPr>
-        <w:t xml:space="preserve">Illegitimacy:</w:t>
-      </w:r>
-      <w:r>
-        <w:t xml:space="preserve"> </w:t>
-      </w:r>
-      <w:r>
-        <w:t xml:space="preserve">Both leader types lack legitimacy, though it manifests</w:t>
-      </w:r>
-      <w:r>
-        <w:t xml:space="preserve"> </w:t>
-      </w:r>
-      <w:r>
-        <w:t xml:space="preserve">differently. Coup leaders seize power through force or the threat of force,</w:t>
-      </w:r>
-      <w:r>
-        <w:t xml:space="preserve"> </w:t>
-      </w:r>
-      <w:r>
-        <w:t xml:space="preserve">making their illegitimacy explicit. Autocoups often employ seemingly legal</w:t>
-      </w:r>
-      <w:r>
-        <w:t xml:space="preserve"> </w:t>
-      </w:r>
-      <w:r>
-        <w:t xml:space="preserve">procedures like court rulings or votes, but these processes are frequently</w:t>
-      </w:r>
-      <w:r>
-        <w:t xml:space="preserve"> </w:t>
-      </w:r>
-      <w:r>
-        <w:t xml:space="preserve">manipulated by incumbents leveraging their control</w:t>
-      </w:r>
-      <w:r>
-        <w:t xml:space="preserve"> </w:t>
-      </w:r>
-      <w:r>
-        <w:t xml:space="preserve">(Zhu 2024)</w:t>
-      </w:r>
-      <w:r>
-        <w:t xml:space="preserve">. This</w:t>
-      </w:r>
-      <w:r>
-        <w:t xml:space="preserve"> </w:t>
-      </w:r>
-      <w:r>
-        <w:t xml:space="preserve">perception of illegitimacy can be used to justify the removal of such</w:t>
-      </w:r>
-      <w:r>
-        <w:t xml:space="preserve"> </w:t>
-      </w:r>
-      <w:r>
-        <w:t xml:space="preserve">leaders, even if the means of removal are themselves illegitimate.</w:t>
-      </w:r>
-    </w:p>
-    <w:p>
-      <w:pPr>
-        <w:numPr>
-          <w:ilvl w:val="0"/>
-          <w:numId w:val="1002"/>
-        </w:numPr>
-      </w:pPr>
-      <w:r>
-        <w:rPr>
-          <w:bCs/>
-          <w:b/>
-        </w:rPr>
-        <w:t xml:space="preserve">Uncertainty:</w:t>
-      </w:r>
-      <w:r>
-        <w:t xml:space="preserve"> </w:t>
-      </w:r>
-      <w:r>
-        <w:t xml:space="preserve">The irregular means by which coup-entry and autocoup leaders</w:t>
-      </w:r>
-      <w:r>
-        <w:t xml:space="preserve"> </w:t>
-      </w:r>
-      <w:r>
-        <w:t xml:space="preserve">take or retain power create significant uncertainty regarding their long-term</w:t>
-      </w:r>
-      <w:r>
-        <w:t xml:space="preserve"> </w:t>
-      </w:r>
-      <w:r>
-        <w:t xml:space="preserve">rule and eventual exit. The established power transition process is</w:t>
-      </w:r>
-      <w:r>
-        <w:t xml:space="preserve"> </w:t>
-      </w:r>
-      <w:r>
-        <w:t xml:space="preserve">undermined, raising questions about whether these leaders will enact</w:t>
-      </w:r>
-      <w:r>
-        <w:t xml:space="preserve"> </w:t>
-      </w:r>
-      <w:r>
-        <w:t xml:space="preserve">constitutional succession protocols, and if so, whether those protocols will</w:t>
-      </w:r>
-      <w:r>
-        <w:t xml:space="preserve"> </w:t>
-      </w:r>
-      <w:r>
-        <w:t xml:space="preserve">be followed. This ambiguity affects not only elites and citizens but also the</w:t>
-      </w:r>
-      <w:r>
-        <w:t xml:space="preserve"> </w:t>
-      </w:r>
-      <w:r>
-        <w:t xml:space="preserve">leaders themselves, who face ongoing uncertainties about when, how, and to</w:t>
-      </w:r>
-      <w:r>
-        <w:t xml:space="preserve"> </w:t>
-      </w:r>
-      <w:r>
-        <w:t xml:space="preserve">whom power might be transferred. Historical data on irregular leaders</w:t>
-      </w:r>
-      <w:r>
-        <w:t xml:space="preserve"> </w:t>
-      </w:r>
-      <w:r>
-        <w:t xml:space="preserve">supports this point. Leader dataset shows that over half of irregular leaders</w:t>
-      </w:r>
-      <w:r>
-        <w:t xml:space="preserve"> </w:t>
-      </w:r>
-      <w:r>
-        <w:t xml:space="preserve">experience irregular exits, and coup-related exits constitute more than</w:t>
-      </w:r>
-      <w:r>
-        <w:t xml:space="preserve"> </w:t>
-      </w:r>
-      <w:r>
-        <w:t xml:space="preserve">two-thirds of all irregular exits</w:t>
-      </w:r>
-      <w:r>
-        <w:t xml:space="preserve"> </w:t>
-      </w:r>
-      <w:r>
-        <w:t xml:space="preserve">(Goemans, Gleditsch, and Chiozza 2009)</w:t>
-      </w:r>
-      <w:r>
-        <w:t xml:space="preserve">. Furthermore,</w:t>
-      </w:r>
-      <w:r>
-        <w:t xml:space="preserve"> </w:t>
-      </w:r>
-      <w:r>
-        <w:t xml:space="preserve">Frantz and Stein (2016)</w:t>
-      </w:r>
-      <w:r>
-        <w:t xml:space="preserve"> </w:t>
-      </w:r>
-      <w:r>
-        <w:t xml:space="preserve">show that coup-related exits account for roughly one-third of all exits in</w:t>
-      </w:r>
-      <w:r>
-        <w:t xml:space="preserve"> </w:t>
-      </w:r>
-      <w:r>
-        <w:t xml:space="preserve">autocracies, surpassing any other type, including regular transitions.</w:t>
-      </w:r>
-    </w:p>
-    <w:p>
-      <w:pPr>
-        <w:numPr>
-          <w:ilvl w:val="0"/>
-          <w:numId w:val="1002"/>
-        </w:numPr>
-      </w:pPr>
-      <w:r>
-        <w:rPr>
-          <w:bCs/>
-          <w:b/>
-        </w:rPr>
-        <w:t xml:space="preserve">Instability:</w:t>
-      </w:r>
-      <w:r>
-        <w:t xml:space="preserve"> </w:t>
-      </w:r>
-      <w:r>
-        <w:t xml:space="preserve">Coup-entry and autocoup leaders are aware of their own</w:t>
-      </w:r>
-      <w:r>
-        <w:t xml:space="preserve"> </w:t>
-      </w:r>
-      <w:r>
-        <w:t xml:space="preserve">legitimacy and uncertainty challenges, which can fuel insecurity and a sense</w:t>
-      </w:r>
-      <w:r>
-        <w:t xml:space="preserve"> </w:t>
-      </w:r>
-      <w:r>
-        <w:t xml:space="preserve">of crisis. In attempts to consolidate power, they may resort to reshuffling</w:t>
-      </w:r>
-      <w:r>
-        <w:t xml:space="preserve"> </w:t>
-      </w:r>
-      <w:r>
-        <w:t xml:space="preserve">power structures or purging potential challengers. However, these efforts to</w:t>
-      </w:r>
-      <w:r>
-        <w:t xml:space="preserve"> </w:t>
-      </w:r>
-      <w:r>
-        <w:t xml:space="preserve">maintain stability and strengthen their position often backfire, triggering</w:t>
-      </w:r>
-      <w:r>
-        <w:t xml:space="preserve"> </w:t>
-      </w:r>
-      <w:r>
-        <w:t xml:space="preserve">greater instability.</w:t>
-      </w:r>
-    </w:p>
-    <w:p>
-      <w:pPr>
-        <w:pStyle w:val="FirstParagraph"/>
-      </w:pPr>
-      <w:r>
-        <w:t xml:space="preserve">The interplay of illegitimacy, uncertainty, and instability creates a complex</w:t>
-      </w:r>
-      <w:r>
-        <w:t xml:space="preserve"> </w:t>
-      </w:r>
-      <w:r>
-        <w:t xml:space="preserve">environment that significantly influences leader tenure.</w:t>
-      </w:r>
-    </w:p>
     <w:bookmarkEnd w:id="26"/>
     <w:bookmarkStart w:id="35" w:name="hypothesis"/>
     <w:p>
@@ -2740,49 +2669,55 @@
         <w:pStyle w:val="FirstParagraph"/>
       </w:pPr>
       <w:r>
-        <w:t xml:space="preserve">As previous studies have shown, while many factors can affect the survival of</w:t>
-      </w:r>
-      <w:r>
-        <w:t xml:space="preserve"> </w:t>
-      </w:r>
-      <w:r>
-        <w:t xml:space="preserve">leaders, the fundamental determinant of tenure longevity is the leader’s ability</w:t>
-      </w:r>
-      <w:r>
-        <w:t xml:space="preserve"> </w:t>
-      </w:r>
-      <w:r>
-        <w:t xml:space="preserve">to maintain power. As long as they can hold onto power or balance it in their</w:t>
-      </w:r>
-      <w:r>
-        <w:t xml:space="preserve"> </w:t>
-      </w:r>
-      <w:r>
-        <w:t xml:space="preserve">favour, they can remain in office. However, as discussed earlier, although both</w:t>
-      </w:r>
-      <w:r>
-        <w:t xml:space="preserve"> </w:t>
-      </w:r>
-      <w:r>
-        <w:t xml:space="preserve">coup-entry and autocoup leaders face similar challenges related to illegitimacy,</w:t>
-      </w:r>
-      <w:r>
-        <w:t xml:space="preserve"> </w:t>
-      </w:r>
-      <w:r>
-        <w:t xml:space="preserve">uncertainty, and instability, the severity of these challenges differs. This</w:t>
-      </w:r>
-      <w:r>
-        <w:t xml:space="preserve"> </w:t>
-      </w:r>
-      <w:r>
-        <w:t xml:space="preserve">difference places the two types of leaders at varying levels of disadvantage in</w:t>
-      </w:r>
-      <w:r>
-        <w:t xml:space="preserve"> </w:t>
-      </w:r>
-      <w:r>
-        <w:t xml:space="preserve">terms of power balance.</w:t>
+        <w:t xml:space="preserve">Previous research emphasizes that skilful power retention is the ultimate</w:t>
+      </w:r>
+      <w:r>
+        <w:t xml:space="preserve"> </w:t>
+      </w:r>
+      <w:r>
+        <w:t xml:space="preserve">determinant of leader longevity. Leaders who can maintain control or manipulate</w:t>
+      </w:r>
+      <w:r>
+        <w:t xml:space="preserve"> </w:t>
+      </w:r>
+      <w:r>
+        <w:t xml:space="preserve">the balance of power tend to stay in office longer. However, as discussed</w:t>
+      </w:r>
+      <w:r>
+        <w:t xml:space="preserve"> </w:t>
+      </w:r>
+      <w:r>
+        <w:t xml:space="preserve">earlier, although both coup-entry and autocoup leaders face similar challenges,</w:t>
+      </w:r>
+      <w:r>
+        <w:t xml:space="preserve"> </w:t>
+      </w:r>
+      <w:r>
+        <w:t xml:space="preserve">the intensity of their challenges related to illegitimacy, uncertainty, and</w:t>
+      </w:r>
+      <w:r>
+        <w:t xml:space="preserve"> </w:t>
+      </w:r>
+      <w:r>
+        <w:t xml:space="preserve">instability differs. These discrepancies create an uneven playing field in terms</w:t>
+      </w:r>
+      <w:r>
+        <w:t xml:space="preserve"> </w:t>
+      </w:r>
+      <w:r>
+        <w:t xml:space="preserve">of power dynamics, with coup-entry leaders at a significant disadvantage. This</w:t>
+      </w:r>
+      <w:r>
+        <w:t xml:space="preserve"> </w:t>
+      </w:r>
+      <w:r>
+        <w:t xml:space="preserve">disparity in power equilibrium shapes a nuanced landscape that profoundly impacts</w:t>
+      </w:r>
+      <w:r>
+        <w:t xml:space="preserve"> </w:t>
+      </w:r>
+      <w:r>
+        <w:t xml:space="preserve">the duration of leader tenures.</w:t>
       </w:r>
     </w:p>
     <w:bookmarkStart w:id="27" w:name="illegitimacy"/>
@@ -2797,6 +2732,53 @@
     <w:p>
       <w:pPr>
         <w:pStyle w:val="FirstParagraph"/>
+      </w:pPr>
+      <w:r>
+        <w:t xml:space="preserve">Both leader types lack legitimacy, though it manifests differently. Coup leaders</w:t>
+      </w:r>
+      <w:r>
+        <w:t xml:space="preserve"> </w:t>
+      </w:r>
+      <w:r>
+        <w:t xml:space="preserve">seize power through force or the threat of force, making their illegitimacy</w:t>
+      </w:r>
+      <w:r>
+        <w:t xml:space="preserve"> </w:t>
+      </w:r>
+      <w:r>
+        <w:t xml:space="preserve">explicit. Autocoups often employ seemingly legal procedures, but these processes</w:t>
+      </w:r>
+      <w:r>
+        <w:t xml:space="preserve"> </w:t>
+      </w:r>
+      <w:r>
+        <w:t xml:space="preserve">are frequently manipulated by incumbents leveraging their control</w:t>
+      </w:r>
+      <w:r>
+        <w:t xml:space="preserve"> </w:t>
+      </w:r>
+      <w:r>
+        <w:t xml:space="preserve">(Zhu 2024)</w:t>
+      </w:r>
+      <w:r>
+        <w:t xml:space="preserve">.</w:t>
+      </w:r>
+      <w:r>
+        <w:t xml:space="preserve"> </w:t>
+      </w:r>
+      <w:r>
+        <w:t xml:space="preserve">This perception of illegitimacy can be used to justify the removal of autocoup</w:t>
+      </w:r>
+      <w:r>
+        <w:t xml:space="preserve"> </w:t>
+      </w:r>
+      <w:r>
+        <w:t xml:space="preserve">and coup-entry leaders, even if the means of removal are themselves illegitimate.</w:t>
+      </w:r>
+    </w:p>
+    <w:p>
+      <w:pPr>
+        <w:pStyle w:val="BodyText"/>
       </w:pPr>
       <w:r>
         <w:t xml:space="preserve">While both coup-entry and autocoup leaders lack genuine legitimacy, the nature of</w:t>
@@ -2919,6 +2901,71 @@
     <w:p>
       <w:pPr>
         <w:pStyle w:val="FirstParagraph"/>
+      </w:pPr>
+      <w:r>
+        <w:t xml:space="preserve">The tumultuous paths to power undertaken by coup-initiators and autocratic</w:t>
+      </w:r>
+      <w:r>
+        <w:t xml:space="preserve"> </w:t>
+      </w:r>
+      <w:r>
+        <w:t xml:space="preserve">leaders cast a shadow of uncertainty over their reigns and eventual departure.</w:t>
+      </w:r>
+      <w:r>
+        <w:t xml:space="preserve"> </w:t>
+      </w:r>
+      <w:r>
+        <w:t xml:space="preserve">Their ascension through irregular means undermines established power transition</w:t>
+      </w:r>
+      <w:r>
+        <w:t xml:space="preserve"> </w:t>
+      </w:r>
+      <w:r>
+        <w:t xml:space="preserve">norms, leaving doubts lingering over their commitment to constitutional</w:t>
+      </w:r>
+      <w:r>
+        <w:t xml:space="preserve"> </w:t>
+      </w:r>
+      <w:r>
+        <w:t xml:space="preserve">succession protocols. This uncertainty not only unsettles elites and citizens but</w:t>
+      </w:r>
+      <w:r>
+        <w:t xml:space="preserve"> </w:t>
+      </w:r>
+      <w:r>
+        <w:t xml:space="preserve">also plagues the leaders themselves, who grapple with the perpetual ambiguity</w:t>
+      </w:r>
+      <w:r>
+        <w:t xml:space="preserve"> </w:t>
+      </w:r>
+      <w:r>
+        <w:t xml:space="preserve">surrounding the transfer of power – when, how, and to whom. Historical analyses</w:t>
+      </w:r>
+      <w:r>
+        <w:t xml:space="preserve"> </w:t>
+      </w:r>
+      <w:r>
+        <w:t xml:space="preserve">underscore this predicament, with data revealing that more than two-thirds of</w:t>
+      </w:r>
+      <w:r>
+        <w:t xml:space="preserve"> </w:t>
+      </w:r>
+      <w:r>
+        <w:t xml:space="preserve">irregular exits from leadership stem from coup-related upheavals</w:t>
+      </w:r>
+      <w:r>
+        <w:t xml:space="preserve"> </w:t>
+      </w:r>
+      <w:r>
+        <w:t xml:space="preserve">(Goemans, Gleditsch, and Chiozza 2009)</w:t>
+      </w:r>
+      <w:r>
+        <w:t xml:space="preserve">.</w:t>
+      </w:r>
+    </w:p>
+    <w:p>
+      <w:pPr>
+        <w:pStyle w:val="BodyText"/>
       </w:pPr>
       <w:r>
         <w:t xml:space="preserve">Coup-entry and autocoup leaders face different levels of uncertainty immediately</w:t>
@@ -3148,6 +3195,44 @@
     <w:p>
       <w:pPr>
         <w:pStyle w:val="FirstParagraph"/>
+      </w:pPr>
+      <w:r>
+        <w:t xml:space="preserve">Moreover, the awareness of their shaky legitimacy and the persistent uncertainty</w:t>
+      </w:r>
+      <w:r>
+        <w:t xml:space="preserve"> </w:t>
+      </w:r>
+      <w:r>
+        <w:t xml:space="preserve">breeds insecurity and a perpetual sense of crisis among coup-entry leaders and</w:t>
+      </w:r>
+      <w:r>
+        <w:t xml:space="preserve"> </w:t>
+      </w:r>
+      <w:r>
+        <w:t xml:space="preserve">autocoup leaders. In a bid to solidify their grip on power, they often resort to</w:t>
+      </w:r>
+      <w:r>
+        <w:t xml:space="preserve"> </w:t>
+      </w:r>
+      <w:r>
+        <w:t xml:space="preserve">reshaping power dynamics or purging potential adversaries. Paradoxically, these</w:t>
+      </w:r>
+      <w:r>
+        <w:t xml:space="preserve"> </w:t>
+      </w:r>
+      <w:r>
+        <w:t xml:space="preserve">attempts to bolster stability and fortify their rule frequently boomerang,</w:t>
+      </w:r>
+      <w:r>
+        <w:t xml:space="preserve"> </w:t>
+      </w:r>
+      <w:r>
+        <w:t xml:space="preserve">unleashing even greater turmoil and instability.</w:t>
+      </w:r>
+    </w:p>
+    <w:p>
+      <w:pPr>
+        <w:pStyle w:val="BodyText"/>
       </w:pPr>
       <w:r>
         <w:t xml:space="preserve">The stability of a regime, particularly in an autocracy, hinges on maintaining a</w:t>
@@ -3798,19 +3883,19 @@
         <w:pStyle w:val="BodyText"/>
       </w:pPr>
       <w:r>
-        <w:t xml:space="preserve">In conclusion, coup-entry leaders typically face a greater degree of the</w:t>
-      </w:r>
-      <w:r>
-        <w:t xml:space="preserve"> </w:t>
-      </w:r>
-      <w:r>
-        <w:t xml:space="preserve">challenges discussed earlier, placing them at a significant disadvantage in the</w:t>
-      </w:r>
-      <w:r>
-        <w:t xml:space="preserve"> </w:t>
-      </w:r>
-      <w:r>
-        <w:t xml:space="preserve">balance of power compared to autocoup leaders. This disadvantage creates a</w:t>
+        <w:t xml:space="preserve">In conclusion, coup-entry leaders face a significantly greater degree of the</w:t>
+      </w:r>
+      <w:r>
+        <w:t xml:space="preserve"> </w:t>
+      </w:r>
+      <w:r>
+        <w:t xml:space="preserve">challenges discussed earlier, placing them at a substantial disadvantage in the</w:t>
+      </w:r>
+      <w:r>
+        <w:t xml:space="preserve"> </w:t>
+      </w:r>
+      <w:r>
+        <w:t xml:space="preserve">power dynamic compared to autocoup leaders. This disadvantage creates a</w:t>
       </w:r>
       <w:r>
         <w:t xml:space="preserve"> </w:t>
@@ -3822,13 +3907,33 @@
         <w:t xml:space="preserve"> </w:t>
       </w:r>
       <w:r>
-        <w:t xml:space="preserve">support, making them more vulnerable to challenges. The perception of risk</w:t>
-      </w:r>
-      <w:r>
-        <w:t xml:space="preserve"> </w:t>
-      </w:r>
-      <w:r>
-        <w:t xml:space="preserve">discourages potential allies, further eroding their power base. As shown in</w:t>
+        <w:t xml:space="preserve">support, making them more vulnerable to internal and external challenges. The</w:t>
+      </w:r>
+      <w:r>
+        <w:t xml:space="preserve"> </w:t>
+      </w:r>
+      <w:r>
+        <w:t xml:space="preserve">perception of risk discourages potential allies, further eroding their power</w:t>
+      </w:r>
+      <w:r>
+        <w:t xml:space="preserve"> </w:t>
+      </w:r>
+      <w:r>
+        <w:t xml:space="preserve">base.</w:t>
+      </w:r>
+    </w:p>
+    <w:p>
+      <w:pPr>
+        <w:pStyle w:val="BodyText"/>
+      </w:pPr>
+      <w:r>
+        <w:t xml:space="preserve">Empirical evidence bolsters this dynamic. Data reveals a correlation between the</w:t>
+      </w:r>
+      <w:r>
+        <w:t xml:space="preserve"> </w:t>
+      </w:r>
+      <w:r>
+        <w:t xml:space="preserve">frequency of coup attempts in a country and the likelihood of future coups (e.g.,</w:t>
       </w:r>
       <w:r>
         <w:t xml:space="preserve"> </w:t>
@@ -3842,13 +3947,16 @@
         </w:r>
       </w:hyperlink>
       <w:r>
-        <w:t xml:space="preserve">, the top 10 countries with the most coup attempts between 1950 and</w:t>
-      </w:r>
-      <w:r>
-        <w:t xml:space="preserve"> </w:t>
-      </w:r>
-      <w:r>
-        <w:t xml:space="preserve">2023 are predominantly autocracies. This suggests that the more coups occur in a</w:t>
+        <w:t xml:space="preserve"> </w:t>
+      </w:r>
+      <w:r>
+        <w:t xml:space="preserve">shows over a third of coups occurring in the top ten countries with</w:t>
+      </w:r>
+      <w:r>
+        <w:t xml:space="preserve"> </w:t>
+      </w:r>
+      <w:r>
+        <w:t xml:space="preserve">the most attempts since 1950). This suggests that the more coups occur in a</w:t>
       </w:r>
       <w:r>
         <w:t xml:space="preserve"> </w:t>
@@ -5563,7 +5671,7 @@
       <w:pPr>
         <w:numPr>
           <w:ilvl w:val="0"/>
-          <w:numId w:val="1003"/>
+          <w:numId w:val="1002"/>
         </w:numPr>
       </w:pPr>
       <w:r>
@@ -5632,7 +5740,7 @@
       <w:pPr>
         <w:numPr>
           <w:ilvl w:val="0"/>
-          <w:numId w:val="1003"/>
+          <w:numId w:val="1002"/>
         </w:numPr>
       </w:pPr>
       <w:r>
@@ -5659,7 +5767,7 @@
       <w:pPr>
         <w:numPr>
           <w:ilvl w:val="1"/>
-          <w:numId w:val="1004"/>
+          <w:numId w:val="1003"/>
         </w:numPr>
       </w:pPr>
       <w:r>
@@ -5698,7 +5806,7 @@
       <w:pPr>
         <w:numPr>
           <w:ilvl w:val="1"/>
-          <w:numId w:val="1004"/>
+          <w:numId w:val="1003"/>
         </w:numPr>
       </w:pPr>
       <w:r>
@@ -5767,12 +5875,75 @@
       <w:pPr>
         <w:numPr>
           <w:ilvl w:val="0"/>
-          <w:numId w:val="1005"/>
+          <w:numId w:val="1004"/>
         </w:numPr>
         <w:pStyle w:val="Compact"/>
       </w:pPr>
       <w:r>
         <w:t xml:space="preserve">Group A = Autocoup Leader: Leaders who extend their tenure through autocoups.</w:t>
+      </w:r>
+    </w:p>
+    <w:p>
+      <w:pPr>
+        <w:numPr>
+          <w:ilvl w:val="0"/>
+          <w:numId w:val="1004"/>
+        </w:numPr>
+        <w:pStyle w:val="Compact"/>
+      </w:pPr>
+      <w:r>
+        <w:t xml:space="preserve">Group B = Coup-Entry Leader: Leaders who assume power through coups.This</w:t>
+      </w:r>
+      <w:r>
+        <w:t xml:space="preserve"> </w:t>
+      </w:r>
+      <w:r>
+        <w:t xml:space="preserve">variable is the primary independent variable of interest, serving as the</w:t>
+      </w:r>
+      <w:r>
+        <w:t xml:space="preserve"> </w:t>
+      </w:r>
+      <w:r>
+        <w:t xml:space="preserve">basis for comparing the survival time between these two types of leaders.</w:t>
+      </w:r>
+    </w:p>
+    <w:p>
+      <w:pPr>
+        <w:pStyle w:val="FirstParagraph"/>
+      </w:pPr>
+      <w:r>
+        <w:t xml:space="preserve">The data for both dependent and independent variables are sourced from</w:t>
+      </w:r>
+      <w:r>
+        <w:t xml:space="preserve"> </w:t>
+      </w:r>
+      <w:r>
+        <w:t xml:space="preserve">Zhu (2024)</w:t>
+      </w:r>
+      <w:r>
+        <w:t xml:space="preserve"> </w:t>
+      </w:r>
+      <w:r>
+        <w:t xml:space="preserve">and</w:t>
+      </w:r>
+      <w:r>
+        <w:t xml:space="preserve"> </w:t>
+      </w:r>
+      <w:r>
+        <w:t xml:space="preserve">Goemans, Gleditsch, and Chiozza (2009)</w:t>
+      </w:r>
+      <w:r>
+        <w:t xml:space="preserve">.</w:t>
+      </w:r>
+    </w:p>
+    <w:bookmarkEnd w:id="39"/>
+    <w:bookmarkStart w:id="42" w:name="control-variables"/>
+    <w:p>
+      <w:pPr>
+        <w:pStyle w:val="Heading4"/>
+      </w:pPr>
+      <w:r>
+        <w:t xml:space="preserve">Control variables</w:t>
       </w:r>
     </w:p>
     <w:p>
@@ -5780,69 +5951,6 @@
         <w:numPr>
           <w:ilvl w:val="0"/>
           <w:numId w:val="1005"/>
-        </w:numPr>
-        <w:pStyle w:val="Compact"/>
-      </w:pPr>
-      <w:r>
-        <w:t xml:space="preserve">Group B = Coup-Entry Leader: Leaders who assume power through coups.This</w:t>
-      </w:r>
-      <w:r>
-        <w:t xml:space="preserve"> </w:t>
-      </w:r>
-      <w:r>
-        <w:t xml:space="preserve">variable is the primary independent variable of interest, serving as the</w:t>
-      </w:r>
-      <w:r>
-        <w:t xml:space="preserve"> </w:t>
-      </w:r>
-      <w:r>
-        <w:t xml:space="preserve">basis for comparing the survival time between these two types of leaders.</w:t>
-      </w:r>
-    </w:p>
-    <w:p>
-      <w:pPr>
-        <w:pStyle w:val="FirstParagraph"/>
-      </w:pPr>
-      <w:r>
-        <w:t xml:space="preserve">The data for both dependent and independent variables are sourced from</w:t>
-      </w:r>
-      <w:r>
-        <w:t xml:space="preserve"> </w:t>
-      </w:r>
-      <w:r>
-        <w:t xml:space="preserve">Zhu (2024)</w:t>
-      </w:r>
-      <w:r>
-        <w:t xml:space="preserve"> </w:t>
-      </w:r>
-      <w:r>
-        <w:t xml:space="preserve">and</w:t>
-      </w:r>
-      <w:r>
-        <w:t xml:space="preserve"> </w:t>
-      </w:r>
-      <w:r>
-        <w:t xml:space="preserve">Goemans, Gleditsch, and Chiozza (2009)</w:t>
-      </w:r>
-      <w:r>
-        <w:t xml:space="preserve">.</w:t>
-      </w:r>
-    </w:p>
-    <w:bookmarkEnd w:id="39"/>
-    <w:bookmarkStart w:id="42" w:name="control-variables"/>
-    <w:p>
-      <w:pPr>
-        <w:pStyle w:val="Heading4"/>
-      </w:pPr>
-      <w:r>
-        <w:t xml:space="preserve">Control variables</w:t>
-      </w:r>
-    </w:p>
-    <w:p>
-      <w:pPr>
-        <w:numPr>
-          <w:ilvl w:val="0"/>
-          <w:numId w:val="1006"/>
         </w:numPr>
       </w:pPr>
       <w:r>
@@ -5869,7 +5977,7 @@
       <w:pPr>
         <w:numPr>
           <w:ilvl w:val="1"/>
-          <w:numId w:val="1007"/>
+          <w:numId w:val="1006"/>
         </w:numPr>
       </w:pPr>
       <w:r>
@@ -5902,7 +6010,7 @@
       <w:pPr>
         <w:numPr>
           <w:ilvl w:val="1"/>
-          <w:numId w:val="1007"/>
+          <w:numId w:val="1006"/>
         </w:numPr>
       </w:pPr>
       <w:r>
@@ -5991,7 +6099,7 @@
       <w:pPr>
         <w:numPr>
           <w:ilvl w:val="0"/>
-          <w:numId w:val="1008"/>
+          <w:numId w:val="1007"/>
         </w:numPr>
       </w:pPr>
       <w:r>
@@ -6051,7 +6159,7 @@
       <w:pPr>
         <w:numPr>
           <w:ilvl w:val="0"/>
-          <w:numId w:val="1008"/>
+          <w:numId w:val="1007"/>
         </w:numPr>
       </w:pPr>
       <w:r>
@@ -6120,7 +6228,7 @@
       <w:pPr>
         <w:numPr>
           <w:ilvl w:val="0"/>
-          <w:numId w:val="1008"/>
+          <w:numId w:val="1007"/>
         </w:numPr>
       </w:pPr>
       <w:r>
@@ -6186,7 +6294,7 @@
       <w:pPr>
         <w:numPr>
           <w:ilvl w:val="0"/>
-          <w:numId w:val="1008"/>
+          <w:numId w:val="1007"/>
         </w:numPr>
       </w:pPr>
       <w:r>
@@ -9184,7 +9292,7 @@
       <w:pPr>
         <w:numPr>
           <w:ilvl w:val="0"/>
-          <w:numId w:val="1009"/>
+          <w:numId w:val="1008"/>
         </w:numPr>
       </w:pPr>
       <w:r>
@@ -9241,7 +9349,7 @@
       <w:pPr>
         <w:numPr>
           <w:ilvl w:val="0"/>
-          <w:numId w:val="1009"/>
+          <w:numId w:val="1008"/>
         </w:numPr>
       </w:pPr>
       <w:r>
@@ -9277,13 +9385,13 @@
       </w:r>
     </w:p>
     <w:bookmarkEnd w:id="46"/>
-    <w:bookmarkStart w:id="65" w:name="discussions"/>
+    <w:bookmarkStart w:id="65" w:name="discussion"/>
     <w:p>
       <w:pPr>
         <w:pStyle w:val="Heading3"/>
       </w:pPr>
       <w:r>
-        <w:t xml:space="preserve">Discussions</w:t>
+        <w:t xml:space="preserve">Discussion</w:t>
       </w:r>
     </w:p>
     <w:bookmarkStart w:id="55" w:name="fig-coxSurv"/>
@@ -11767,7 +11875,7 @@
         <w:br/>
       </w:r>
       <w:r>
-        <w:t xml:space="preserve">Junta Extends State of Emergency for Fourth Time. Accessed on 2024-06-09.</w:t>
+        <w:t xml:space="preserve">Junta Extends State of Emergency for Fourth Time. Accessed on 2024-06-10.</w:t>
       </w:r>
     </w:p>
   </w:footnote>
@@ -11816,7 +11924,7 @@
         <w:t xml:space="preserve"> </w:t>
       </w:r>
       <w:r>
-        <w:t xml:space="preserve">2024-06-09.</w:t>
+        <w:t xml:space="preserve">2024-06-10.</w:t>
       </w:r>
     </w:p>
   </w:footnote>
@@ -11853,7 +11961,7 @@
         <w:br/>
       </w:r>
       <w:r>
-        <w:t xml:space="preserve">on 2024-06-09.</w:t>
+        <w:t xml:space="preserve">on 2024-06-10.</w:t>
       </w:r>
     </w:p>
   </w:footnote>
@@ -11892,7 +12000,7 @@
         <w:t xml:space="preserve"> </w:t>
       </w:r>
       <w:r>
-        <w:t xml:space="preserve">2024-06-09.</w:t>
+        <w:t xml:space="preserve">2024-06-10.</w:t>
       </w:r>
     </w:p>
   </w:footnote>
@@ -12078,9 +12186,6 @@
     <w:abstractNumId w:val="991"/>
   </w:num>
   <w:num w:numId="1008">
-    <w:abstractNumId w:val="991"/>
-  </w:num>
-  <w:num w:numId="1009">
     <w:abstractNumId w:val="991"/>
   </w:num>
 </w:numbering>

</xml_diff>

<commit_message>
autocoup: abstract and conclusion
</commit_message>
<xml_diff>
--- a/_site/ps/coup_leader_survival.docx
+++ b/_site/ps/coup_leader_survival.docx
@@ -11866,7 +11866,7 @@
         <w:br/>
       </w:r>
       <w:r>
-        <w:t xml:space="preserve">Junta Extends State of Emergency for Fourth Time. Accessed on 2024-06-14.</w:t>
+        <w:t xml:space="preserve">Junta Extends State of Emergency for Fourth Time. Accessed on 2024-07-06.</w:t>
       </w:r>
     </w:p>
   </w:footnote>
@@ -11915,7 +11915,7 @@
         <w:t xml:space="preserve"> </w:t>
       </w:r>
       <w:r>
-        <w:t xml:space="preserve">2024-06-14.</w:t>
+        <w:t xml:space="preserve">2024-07-06.</w:t>
       </w:r>
     </w:p>
   </w:footnote>
@@ -11952,7 +11952,7 @@
         <w:br/>
       </w:r>
       <w:r>
-        <w:t xml:space="preserve">on 2024-06-14.</w:t>
+        <w:t xml:space="preserve">on 2024-07-06.</w:t>
       </w:r>
     </w:p>
   </w:footnote>
@@ -11991,7 +11991,7 @@
         <w:t xml:space="preserve"> </w:t>
       </w:r>
       <w:r>
-        <w:t xml:space="preserve">2024-06-14.</w:t>
+        <w:t xml:space="preserve">2024-07-06.</w:t>
       </w:r>
     </w:p>
   </w:footnote>

</xml_diff>

<commit_message>
almost done for the full version
</commit_message>
<xml_diff>
--- a/_site/ps/coup_leader_survival.docx
+++ b/_site/ps/coup_leader_survival.docx
@@ -11856,7 +11856,7 @@
         <w:br/>
       </w:r>
       <w:r>
-        <w:t xml:space="preserve">Junta Extends State of Emergency for Fourth Time. Accessed on 2024-07-06.</w:t>
+        <w:t xml:space="preserve">Junta Extends State of Emergency for Fourth Time. Accessed on 2024-07-31.</w:t>
       </w:r>
     </w:p>
   </w:footnote>
@@ -11905,7 +11905,7 @@
         <w:t xml:space="preserve"> </w:t>
       </w:r>
       <w:r>
-        <w:t xml:space="preserve">2024-07-06.</w:t>
+        <w:t xml:space="preserve">2024-07-31.</w:t>
       </w:r>
     </w:p>
   </w:footnote>
@@ -11942,7 +11942,7 @@
         <w:br/>
       </w:r>
       <w:r>
-        <w:t xml:space="preserve">on 2024-07-06.</w:t>
+        <w:t xml:space="preserve">on 2024-07-31.</w:t>
       </w:r>
     </w:p>
   </w:footnote>
@@ -11981,7 +11981,7 @@
         <w:t xml:space="preserve"> </w:t>
       </w:r>
       <w:r>
-        <w:t xml:space="preserve">2024-07-06.</w:t>
+        <w:t xml:space="preserve">2024-07-31.</w:t>
       </w:r>
     </w:p>
   </w:footnote>

</xml_diff>